<commit_message>
adding docs folder for local render
</commit_message>
<xml_diff>
--- a/r_training/data/word.docx
+++ b/r_training/data/word.docx
@@ -54,7 +54,6 @@
           </w:tcPr>
           <w:p>
             <w:pPr>
-              <w:pStyle w:val="Normal"/>
               <w:jc w:val="right"/>
               <w:pBdr>
                 <w:bottom w:val="none" w:sz="0" w:space="0" w:color="000000"/>
@@ -107,7 +106,6 @@
           </w:tcPr>
           <w:p>
             <w:pPr>
-              <w:pStyle w:val="Normal"/>
               <w:jc w:val="right"/>
               <w:pBdr>
                 <w:bottom w:val="none" w:sz="0" w:space="0" w:color="000000"/>
@@ -160,7 +158,6 @@
           </w:tcPr>
           <w:p>
             <w:pPr>
-              <w:pStyle w:val="Normal"/>
               <w:jc w:val="right"/>
               <w:pBdr>
                 <w:bottom w:val="none" w:sz="0" w:space="0" w:color="000000"/>
@@ -213,7 +210,6 @@
           </w:tcPr>
           <w:p>
             <w:pPr>
-              <w:pStyle w:val="Normal"/>
               <w:jc w:val="right"/>
               <w:pBdr>
                 <w:bottom w:val="none" w:sz="0" w:space="0" w:color="000000"/>
@@ -266,7 +262,6 @@
           </w:tcPr>
           <w:p>
             <w:pPr>
-              <w:pStyle w:val="Normal"/>
               <w:jc w:val="right"/>
               <w:pBdr>
                 <w:bottom w:val="none" w:sz="0" w:space="0" w:color="000000"/>
@@ -319,7 +314,6 @@
           </w:tcPr>
           <w:p>
             <w:pPr>
-              <w:pStyle w:val="Normal"/>
               <w:jc w:val="right"/>
               <w:pBdr>
                 <w:bottom w:val="none" w:sz="0" w:space="0" w:color="000000"/>
@@ -372,7 +366,6 @@
           </w:tcPr>
           <w:p>
             <w:pPr>
-              <w:pStyle w:val="Normal"/>
               <w:jc w:val="right"/>
               <w:pBdr>
                 <w:bottom w:val="none" w:sz="0" w:space="0" w:color="000000"/>
@@ -425,7 +418,6 @@
           </w:tcPr>
           <w:p>
             <w:pPr>
-              <w:pStyle w:val="Normal"/>
               <w:jc w:val="right"/>
               <w:pBdr>
                 <w:bottom w:val="none" w:sz="0" w:space="0" w:color="000000"/>
@@ -478,7 +470,6 @@
           </w:tcPr>
           <w:p>
             <w:pPr>
-              <w:pStyle w:val="Normal"/>
               <w:jc w:val="right"/>
               <w:pBdr>
                 <w:bottom w:val="none" w:sz="0" w:space="0" w:color="000000"/>
@@ -531,7 +522,6 @@
           </w:tcPr>
           <w:p>
             <w:pPr>
-              <w:pStyle w:val="Normal"/>
               <w:jc w:val="right"/>
               <w:pBdr>
                 <w:bottom w:val="none" w:sz="0" w:space="0" w:color="000000"/>
@@ -584,7 +574,6 @@
           </w:tcPr>
           <w:p>
             <w:pPr>
-              <w:pStyle w:val="Normal"/>
               <w:jc w:val="right"/>
               <w:pBdr>
                 <w:bottom w:val="none" w:sz="0" w:space="0" w:color="000000"/>
@@ -643,7 +632,6 @@
           </w:tcPr>
           <w:p>
             <w:pPr>
-              <w:pStyle w:val="Normal"/>
               <w:jc w:val="right"/>
               <w:pBdr>
                 <w:bottom w:val="none" w:sz="0" w:space="0" w:color="000000"/>
@@ -696,7 +684,6 @@
           </w:tcPr>
           <w:p>
             <w:pPr>
-              <w:pStyle w:val="Normal"/>
               <w:jc w:val="right"/>
               <w:pBdr>
                 <w:bottom w:val="none" w:sz="0" w:space="0" w:color="000000"/>
@@ -749,7 +736,6 @@
           </w:tcPr>
           <w:p>
             <w:pPr>
-              <w:pStyle w:val="Normal"/>
               <w:jc w:val="right"/>
               <w:pBdr>
                 <w:bottom w:val="none" w:sz="0" w:space="0" w:color="000000"/>
@@ -802,7 +788,6 @@
           </w:tcPr>
           <w:p>
             <w:pPr>
-              <w:pStyle w:val="Normal"/>
               <w:jc w:val="right"/>
               <w:pBdr>
                 <w:bottom w:val="none" w:sz="0" w:space="0" w:color="000000"/>
@@ -855,7 +840,6 @@
           </w:tcPr>
           <w:p>
             <w:pPr>
-              <w:pStyle w:val="Normal"/>
               <w:jc w:val="right"/>
               <w:pBdr>
                 <w:bottom w:val="none" w:sz="0" w:space="0" w:color="000000"/>
@@ -908,7 +892,6 @@
           </w:tcPr>
           <w:p>
             <w:pPr>
-              <w:pStyle w:val="Normal"/>
               <w:jc w:val="right"/>
               <w:pBdr>
                 <w:bottom w:val="none" w:sz="0" w:space="0" w:color="000000"/>
@@ -961,7 +944,6 @@
           </w:tcPr>
           <w:p>
             <w:pPr>
-              <w:pStyle w:val="Normal"/>
               <w:jc w:val="right"/>
               <w:pBdr>
                 <w:bottom w:val="none" w:sz="0" w:space="0" w:color="000000"/>
@@ -1014,7 +996,6 @@
           </w:tcPr>
           <w:p>
             <w:pPr>
-              <w:pStyle w:val="Normal"/>
               <w:jc w:val="right"/>
               <w:pBdr>
                 <w:bottom w:val="none" w:sz="0" w:space="0" w:color="000000"/>
@@ -1067,7 +1048,6 @@
           </w:tcPr>
           <w:p>
             <w:pPr>
-              <w:pStyle w:val="Normal"/>
               <w:jc w:val="right"/>
               <w:pBdr>
                 <w:bottom w:val="none" w:sz="0" w:space="0" w:color="000000"/>
@@ -1120,7 +1100,6 @@
           </w:tcPr>
           <w:p>
             <w:pPr>
-              <w:pStyle w:val="Normal"/>
               <w:jc w:val="right"/>
               <w:pBdr>
                 <w:bottom w:val="none" w:sz="0" w:space="0" w:color="000000"/>
@@ -1173,7 +1152,6 @@
           </w:tcPr>
           <w:p>
             <w:pPr>
-              <w:pStyle w:val="Normal"/>
               <w:jc w:val="right"/>
               <w:pBdr>
                 <w:bottom w:val="none" w:sz="0" w:space="0" w:color="000000"/>
@@ -1232,7 +1210,6 @@
           </w:tcPr>
           <w:p>
             <w:pPr>
-              <w:pStyle w:val="Normal"/>
               <w:jc w:val="right"/>
               <w:pBdr>
                 <w:bottom w:val="none" w:sz="0" w:space="0" w:color="000000"/>
@@ -1285,7 +1262,6 @@
           </w:tcPr>
           <w:p>
             <w:pPr>
-              <w:pStyle w:val="Normal"/>
               <w:jc w:val="right"/>
               <w:pBdr>
                 <w:bottom w:val="none" w:sz="0" w:space="0" w:color="000000"/>
@@ -1338,7 +1314,6 @@
           </w:tcPr>
           <w:p>
             <w:pPr>
-              <w:pStyle w:val="Normal"/>
               <w:jc w:val="right"/>
               <w:pBdr>
                 <w:bottom w:val="none" w:sz="0" w:space="0" w:color="000000"/>
@@ -1391,7 +1366,6 @@
           </w:tcPr>
           <w:p>
             <w:pPr>
-              <w:pStyle w:val="Normal"/>
               <w:jc w:val="right"/>
               <w:pBdr>
                 <w:bottom w:val="none" w:sz="0" w:space="0" w:color="000000"/>
@@ -1444,7 +1418,6 @@
           </w:tcPr>
           <w:p>
             <w:pPr>
-              <w:pStyle w:val="Normal"/>
               <w:jc w:val="right"/>
               <w:pBdr>
                 <w:bottom w:val="none" w:sz="0" w:space="0" w:color="000000"/>
@@ -1497,7 +1470,6 @@
           </w:tcPr>
           <w:p>
             <w:pPr>
-              <w:pStyle w:val="Normal"/>
               <w:jc w:val="right"/>
               <w:pBdr>
                 <w:bottom w:val="none" w:sz="0" w:space="0" w:color="000000"/>
@@ -1550,7 +1522,6 @@
           </w:tcPr>
           <w:p>
             <w:pPr>
-              <w:pStyle w:val="Normal"/>
               <w:jc w:val="right"/>
               <w:pBdr>
                 <w:bottom w:val="none" w:sz="0" w:space="0" w:color="000000"/>
@@ -1603,7 +1574,6 @@
           </w:tcPr>
           <w:p>
             <w:pPr>
-              <w:pStyle w:val="Normal"/>
               <w:jc w:val="right"/>
               <w:pBdr>
                 <w:bottom w:val="none" w:sz="0" w:space="0" w:color="000000"/>
@@ -1656,7 +1626,6 @@
           </w:tcPr>
           <w:p>
             <w:pPr>
-              <w:pStyle w:val="Normal"/>
               <w:jc w:val="right"/>
               <w:pBdr>
                 <w:bottom w:val="none" w:sz="0" w:space="0" w:color="000000"/>
@@ -1709,7 +1678,6 @@
           </w:tcPr>
           <w:p>
             <w:pPr>
-              <w:pStyle w:val="Normal"/>
               <w:jc w:val="right"/>
               <w:pBdr>
                 <w:bottom w:val="none" w:sz="0" w:space="0" w:color="000000"/>
@@ -1762,7 +1730,6 @@
           </w:tcPr>
           <w:p>
             <w:pPr>
-              <w:pStyle w:val="Normal"/>
               <w:jc w:val="right"/>
               <w:pBdr>
                 <w:bottom w:val="none" w:sz="0" w:space="0" w:color="000000"/>
@@ -1821,7 +1788,6 @@
           </w:tcPr>
           <w:p>
             <w:pPr>
-              <w:pStyle w:val="Normal"/>
               <w:jc w:val="right"/>
               <w:pBdr>
                 <w:bottom w:val="none" w:sz="0" w:space="0" w:color="000000"/>
@@ -1874,7 +1840,6 @@
           </w:tcPr>
           <w:p>
             <w:pPr>
-              <w:pStyle w:val="Normal"/>
               <w:jc w:val="right"/>
               <w:pBdr>
                 <w:bottom w:val="none" w:sz="0" w:space="0" w:color="000000"/>
@@ -1927,7 +1892,6 @@
           </w:tcPr>
           <w:p>
             <w:pPr>
-              <w:pStyle w:val="Normal"/>
               <w:jc w:val="right"/>
               <w:pBdr>
                 <w:bottom w:val="none" w:sz="0" w:space="0" w:color="000000"/>
@@ -1980,7 +1944,6 @@
           </w:tcPr>
           <w:p>
             <w:pPr>
-              <w:pStyle w:val="Normal"/>
               <w:jc w:val="right"/>
               <w:pBdr>
                 <w:bottom w:val="none" w:sz="0" w:space="0" w:color="000000"/>
@@ -2033,7 +1996,6 @@
           </w:tcPr>
           <w:p>
             <w:pPr>
-              <w:pStyle w:val="Normal"/>
               <w:jc w:val="right"/>
               <w:pBdr>
                 <w:bottom w:val="none" w:sz="0" w:space="0" w:color="000000"/>
@@ -2086,7 +2048,6 @@
           </w:tcPr>
           <w:p>
             <w:pPr>
-              <w:pStyle w:val="Normal"/>
               <w:jc w:val="right"/>
               <w:pBdr>
                 <w:bottom w:val="none" w:sz="0" w:space="0" w:color="000000"/>
@@ -2139,7 +2100,6 @@
           </w:tcPr>
           <w:p>
             <w:pPr>
-              <w:pStyle w:val="Normal"/>
               <w:jc w:val="right"/>
               <w:pBdr>
                 <w:bottom w:val="none" w:sz="0" w:space="0" w:color="000000"/>
@@ -2192,7 +2152,6 @@
           </w:tcPr>
           <w:p>
             <w:pPr>
-              <w:pStyle w:val="Normal"/>
               <w:jc w:val="right"/>
               <w:pBdr>
                 <w:bottom w:val="none" w:sz="0" w:space="0" w:color="000000"/>
@@ -2245,7 +2204,6 @@
           </w:tcPr>
           <w:p>
             <w:pPr>
-              <w:pStyle w:val="Normal"/>
               <w:jc w:val="right"/>
               <w:pBdr>
                 <w:bottom w:val="none" w:sz="0" w:space="0" w:color="000000"/>
@@ -2298,7 +2256,6 @@
           </w:tcPr>
           <w:p>
             <w:pPr>
-              <w:pStyle w:val="Normal"/>
               <w:jc w:val="right"/>
               <w:pBdr>
                 <w:bottom w:val="none" w:sz="0" w:space="0" w:color="000000"/>
@@ -2351,7 +2308,6 @@
           </w:tcPr>
           <w:p>
             <w:pPr>
-              <w:pStyle w:val="Normal"/>
               <w:jc w:val="right"/>
               <w:pBdr>
                 <w:bottom w:val="none" w:sz="0" w:space="0" w:color="000000"/>
@@ -2410,7 +2366,6 @@
           </w:tcPr>
           <w:p>
             <w:pPr>
-              <w:pStyle w:val="Normal"/>
               <w:jc w:val="right"/>
               <w:pBdr>
                 <w:bottom w:val="none" w:sz="0" w:space="0" w:color="000000"/>
@@ -2463,7 +2418,6 @@
           </w:tcPr>
           <w:p>
             <w:pPr>
-              <w:pStyle w:val="Normal"/>
               <w:jc w:val="right"/>
               <w:pBdr>
                 <w:bottom w:val="none" w:sz="0" w:space="0" w:color="000000"/>
@@ -2516,7 +2470,6 @@
           </w:tcPr>
           <w:p>
             <w:pPr>
-              <w:pStyle w:val="Normal"/>
               <w:jc w:val="right"/>
               <w:pBdr>
                 <w:bottom w:val="none" w:sz="0" w:space="0" w:color="000000"/>
@@ -2569,7 +2522,6 @@
           </w:tcPr>
           <w:p>
             <w:pPr>
-              <w:pStyle w:val="Normal"/>
               <w:jc w:val="right"/>
               <w:pBdr>
                 <w:bottom w:val="none" w:sz="0" w:space="0" w:color="000000"/>
@@ -2622,7 +2574,6 @@
           </w:tcPr>
           <w:p>
             <w:pPr>
-              <w:pStyle w:val="Normal"/>
               <w:jc w:val="right"/>
               <w:pBdr>
                 <w:bottom w:val="none" w:sz="0" w:space="0" w:color="000000"/>
@@ -2675,7 +2626,6 @@
           </w:tcPr>
           <w:p>
             <w:pPr>
-              <w:pStyle w:val="Normal"/>
               <w:jc w:val="right"/>
               <w:pBdr>
                 <w:bottom w:val="none" w:sz="0" w:space="0" w:color="000000"/>
@@ -2728,7 +2678,6 @@
           </w:tcPr>
           <w:p>
             <w:pPr>
-              <w:pStyle w:val="Normal"/>
               <w:jc w:val="right"/>
               <w:pBdr>
                 <w:bottom w:val="none" w:sz="0" w:space="0" w:color="000000"/>
@@ -2781,7 +2730,6 @@
           </w:tcPr>
           <w:p>
             <w:pPr>
-              <w:pStyle w:val="Normal"/>
               <w:jc w:val="right"/>
               <w:pBdr>
                 <w:bottom w:val="none" w:sz="0" w:space="0" w:color="000000"/>
@@ -2834,7 +2782,6 @@
           </w:tcPr>
           <w:p>
             <w:pPr>
-              <w:pStyle w:val="Normal"/>
               <w:jc w:val="right"/>
               <w:pBdr>
                 <w:bottom w:val="none" w:sz="0" w:space="0" w:color="000000"/>
@@ -2887,7 +2834,6 @@
           </w:tcPr>
           <w:p>
             <w:pPr>
-              <w:pStyle w:val="Normal"/>
               <w:jc w:val="right"/>
               <w:pBdr>
                 <w:bottom w:val="none" w:sz="0" w:space="0" w:color="000000"/>
@@ -2940,7 +2886,6 @@
           </w:tcPr>
           <w:p>
             <w:pPr>
-              <w:pStyle w:val="Normal"/>
               <w:jc w:val="right"/>
               <w:pBdr>
                 <w:bottom w:val="none" w:sz="0" w:space="0" w:color="000000"/>
@@ -2999,7 +2944,6 @@
           </w:tcPr>
           <w:p>
             <w:pPr>
-              <w:pStyle w:val="Normal"/>
               <w:jc w:val="right"/>
               <w:pBdr>
                 <w:bottom w:val="none" w:sz="0" w:space="0" w:color="000000"/>
@@ -3052,7 +2996,6 @@
           </w:tcPr>
           <w:p>
             <w:pPr>
-              <w:pStyle w:val="Normal"/>
               <w:jc w:val="right"/>
               <w:pBdr>
                 <w:bottom w:val="none" w:sz="0" w:space="0" w:color="000000"/>
@@ -3105,7 +3048,6 @@
           </w:tcPr>
           <w:p>
             <w:pPr>
-              <w:pStyle w:val="Normal"/>
               <w:jc w:val="right"/>
               <w:pBdr>
                 <w:bottom w:val="none" w:sz="0" w:space="0" w:color="000000"/>
@@ -3158,7 +3100,6 @@
           </w:tcPr>
           <w:p>
             <w:pPr>
-              <w:pStyle w:val="Normal"/>
               <w:jc w:val="right"/>
               <w:pBdr>
                 <w:bottom w:val="none" w:sz="0" w:space="0" w:color="000000"/>
@@ -3211,7 +3152,6 @@
           </w:tcPr>
           <w:p>
             <w:pPr>
-              <w:pStyle w:val="Normal"/>
               <w:jc w:val="right"/>
               <w:pBdr>
                 <w:bottom w:val="none" w:sz="0" w:space="0" w:color="000000"/>
@@ -3264,7 +3204,6 @@
           </w:tcPr>
           <w:p>
             <w:pPr>
-              <w:pStyle w:val="Normal"/>
               <w:jc w:val="right"/>
               <w:pBdr>
                 <w:bottom w:val="none" w:sz="0" w:space="0" w:color="000000"/>
@@ -3317,7 +3256,6 @@
           </w:tcPr>
           <w:p>
             <w:pPr>
-              <w:pStyle w:val="Normal"/>
               <w:jc w:val="right"/>
               <w:pBdr>
                 <w:bottom w:val="none" w:sz="0" w:space="0" w:color="000000"/>
@@ -3370,7 +3308,6 @@
           </w:tcPr>
           <w:p>
             <w:pPr>
-              <w:pStyle w:val="Normal"/>
               <w:jc w:val="right"/>
               <w:pBdr>
                 <w:bottom w:val="none" w:sz="0" w:space="0" w:color="000000"/>
@@ -3423,7 +3360,6 @@
           </w:tcPr>
           <w:p>
             <w:pPr>
-              <w:pStyle w:val="Normal"/>
               <w:jc w:val="right"/>
               <w:pBdr>
                 <w:bottom w:val="none" w:sz="0" w:space="0" w:color="000000"/>
@@ -3476,7 +3412,6 @@
           </w:tcPr>
           <w:p>
             <w:pPr>
-              <w:pStyle w:val="Normal"/>
               <w:jc w:val="right"/>
               <w:pBdr>
                 <w:bottom w:val="none" w:sz="0" w:space="0" w:color="000000"/>
@@ -3529,7 +3464,6 @@
           </w:tcPr>
           <w:p>
             <w:pPr>
-              <w:pStyle w:val="Normal"/>
               <w:jc w:val="right"/>
               <w:pBdr>
                 <w:bottom w:val="none" w:sz="0" w:space="0" w:color="000000"/>
@@ -3588,7 +3522,6 @@
           </w:tcPr>
           <w:p>
             <w:pPr>
-              <w:pStyle w:val="Normal"/>
               <w:jc w:val="right"/>
               <w:pBdr>
                 <w:bottom w:val="none" w:sz="0" w:space="0" w:color="000000"/>
@@ -3641,7 +3574,6 @@
           </w:tcPr>
           <w:p>
             <w:pPr>
-              <w:pStyle w:val="Normal"/>
               <w:jc w:val="right"/>
               <w:pBdr>
                 <w:bottom w:val="none" w:sz="0" w:space="0" w:color="000000"/>
@@ -3694,7 +3626,6 @@
           </w:tcPr>
           <w:p>
             <w:pPr>
-              <w:pStyle w:val="Normal"/>
               <w:jc w:val="right"/>
               <w:pBdr>
                 <w:bottom w:val="none" w:sz="0" w:space="0" w:color="000000"/>
@@ -3747,7 +3678,6 @@
           </w:tcPr>
           <w:p>
             <w:pPr>
-              <w:pStyle w:val="Normal"/>
               <w:jc w:val="right"/>
               <w:pBdr>
                 <w:bottom w:val="none" w:sz="0" w:space="0" w:color="000000"/>
@@ -3800,7 +3730,6 @@
           </w:tcPr>
           <w:p>
             <w:pPr>
-              <w:pStyle w:val="Normal"/>
               <w:jc w:val="right"/>
               <w:pBdr>
                 <w:bottom w:val="none" w:sz="0" w:space="0" w:color="000000"/>
@@ -3853,7 +3782,6 @@
           </w:tcPr>
           <w:p>
             <w:pPr>
-              <w:pStyle w:val="Normal"/>
               <w:jc w:val="right"/>
               <w:pBdr>
                 <w:bottom w:val="none" w:sz="0" w:space="0" w:color="000000"/>
@@ -3906,7 +3834,6 @@
           </w:tcPr>
           <w:p>
             <w:pPr>
-              <w:pStyle w:val="Normal"/>
               <w:jc w:val="right"/>
               <w:pBdr>
                 <w:bottom w:val="none" w:sz="0" w:space="0" w:color="000000"/>
@@ -3959,7 +3886,6 @@
           </w:tcPr>
           <w:p>
             <w:pPr>
-              <w:pStyle w:val="Normal"/>
               <w:jc w:val="right"/>
               <w:pBdr>
                 <w:bottom w:val="none" w:sz="0" w:space="0" w:color="000000"/>
@@ -4012,7 +3938,6 @@
           </w:tcPr>
           <w:p>
             <w:pPr>
-              <w:pStyle w:val="Normal"/>
               <w:jc w:val="right"/>
               <w:pBdr>
                 <w:bottom w:val="none" w:sz="0" w:space="0" w:color="000000"/>
@@ -4065,7 +3990,6 @@
           </w:tcPr>
           <w:p>
             <w:pPr>
-              <w:pStyle w:val="Normal"/>
               <w:jc w:val="right"/>
               <w:pBdr>
                 <w:bottom w:val="none" w:sz="0" w:space="0" w:color="000000"/>
@@ -4118,7 +4042,6 @@
           </w:tcPr>
           <w:p>
             <w:pPr>
-              <w:pStyle w:val="Normal"/>
               <w:jc w:val="right"/>
               <w:pBdr>
                 <w:bottom w:val="none" w:sz="0" w:space="0" w:color="000000"/>
@@ -4177,7 +4100,6 @@
           </w:tcPr>
           <w:p>
             <w:pPr>
-              <w:pStyle w:val="Normal"/>
               <w:jc w:val="right"/>
               <w:pBdr>
                 <w:bottom w:val="none" w:sz="0" w:space="0" w:color="000000"/>
@@ -4230,7 +4152,6 @@
           </w:tcPr>
           <w:p>
             <w:pPr>
-              <w:pStyle w:val="Normal"/>
               <w:jc w:val="right"/>
               <w:pBdr>
                 <w:bottom w:val="none" w:sz="0" w:space="0" w:color="000000"/>
@@ -4283,7 +4204,6 @@
           </w:tcPr>
           <w:p>
             <w:pPr>
-              <w:pStyle w:val="Normal"/>
               <w:jc w:val="right"/>
               <w:pBdr>
                 <w:bottom w:val="none" w:sz="0" w:space="0" w:color="000000"/>
@@ -4336,7 +4256,6 @@
           </w:tcPr>
           <w:p>
             <w:pPr>
-              <w:pStyle w:val="Normal"/>
               <w:jc w:val="right"/>
               <w:pBdr>
                 <w:bottom w:val="none" w:sz="0" w:space="0" w:color="000000"/>
@@ -4389,7 +4308,6 @@
           </w:tcPr>
           <w:p>
             <w:pPr>
-              <w:pStyle w:val="Normal"/>
               <w:jc w:val="right"/>
               <w:pBdr>
                 <w:bottom w:val="none" w:sz="0" w:space="0" w:color="000000"/>
@@ -4442,7 +4360,6 @@
           </w:tcPr>
           <w:p>
             <w:pPr>
-              <w:pStyle w:val="Normal"/>
               <w:jc w:val="right"/>
               <w:pBdr>
                 <w:bottom w:val="none" w:sz="0" w:space="0" w:color="000000"/>
@@ -4495,7 +4412,6 @@
           </w:tcPr>
           <w:p>
             <w:pPr>
-              <w:pStyle w:val="Normal"/>
               <w:jc w:val="right"/>
               <w:pBdr>
                 <w:bottom w:val="none" w:sz="0" w:space="0" w:color="000000"/>
@@ -4548,7 +4464,6 @@
           </w:tcPr>
           <w:p>
             <w:pPr>
-              <w:pStyle w:val="Normal"/>
               <w:jc w:val="right"/>
               <w:pBdr>
                 <w:bottom w:val="none" w:sz="0" w:space="0" w:color="000000"/>
@@ -4601,7 +4516,6 @@
           </w:tcPr>
           <w:p>
             <w:pPr>
-              <w:pStyle w:val="Normal"/>
               <w:jc w:val="right"/>
               <w:pBdr>
                 <w:bottom w:val="none" w:sz="0" w:space="0" w:color="000000"/>
@@ -4654,7 +4568,6 @@
           </w:tcPr>
           <w:p>
             <w:pPr>
-              <w:pStyle w:val="Normal"/>
               <w:jc w:val="right"/>
               <w:pBdr>
                 <w:bottom w:val="none" w:sz="0" w:space="0" w:color="000000"/>
@@ -4707,7 +4620,6 @@
           </w:tcPr>
           <w:p>
             <w:pPr>
-              <w:pStyle w:val="Normal"/>
               <w:jc w:val="right"/>
               <w:pBdr>
                 <w:bottom w:val="none" w:sz="0" w:space="0" w:color="000000"/>
@@ -4766,7 +4678,6 @@
           </w:tcPr>
           <w:p>
             <w:pPr>
-              <w:pStyle w:val="Normal"/>
               <w:jc w:val="right"/>
               <w:pBdr>
                 <w:bottom w:val="none" w:sz="0" w:space="0" w:color="000000"/>
@@ -4819,7 +4730,6 @@
           </w:tcPr>
           <w:p>
             <w:pPr>
-              <w:pStyle w:val="Normal"/>
               <w:jc w:val="right"/>
               <w:pBdr>
                 <w:bottom w:val="none" w:sz="0" w:space="0" w:color="000000"/>
@@ -4872,7 +4782,6 @@
           </w:tcPr>
           <w:p>
             <w:pPr>
-              <w:pStyle w:val="Normal"/>
               <w:jc w:val="right"/>
               <w:pBdr>
                 <w:bottom w:val="none" w:sz="0" w:space="0" w:color="000000"/>
@@ -4925,7 +4834,6 @@
           </w:tcPr>
           <w:p>
             <w:pPr>
-              <w:pStyle w:val="Normal"/>
               <w:jc w:val="right"/>
               <w:pBdr>
                 <w:bottom w:val="none" w:sz="0" w:space="0" w:color="000000"/>
@@ -4978,7 +4886,6 @@
           </w:tcPr>
           <w:p>
             <w:pPr>
-              <w:pStyle w:val="Normal"/>
               <w:jc w:val="right"/>
               <w:pBdr>
                 <w:bottom w:val="none" w:sz="0" w:space="0" w:color="000000"/>
@@ -5031,7 +4938,6 @@
           </w:tcPr>
           <w:p>
             <w:pPr>
-              <w:pStyle w:val="Normal"/>
               <w:jc w:val="right"/>
               <w:pBdr>
                 <w:bottom w:val="none" w:sz="0" w:space="0" w:color="000000"/>
@@ -5084,7 +4990,6 @@
           </w:tcPr>
           <w:p>
             <w:pPr>
-              <w:pStyle w:val="Normal"/>
               <w:jc w:val="right"/>
               <w:pBdr>
                 <w:bottom w:val="none" w:sz="0" w:space="0" w:color="000000"/>
@@ -5137,7 +5042,6 @@
           </w:tcPr>
           <w:p>
             <w:pPr>
-              <w:pStyle w:val="Normal"/>
               <w:jc w:val="right"/>
               <w:pBdr>
                 <w:bottom w:val="none" w:sz="0" w:space="0" w:color="000000"/>
@@ -5190,7 +5094,6 @@
           </w:tcPr>
           <w:p>
             <w:pPr>
-              <w:pStyle w:val="Normal"/>
               <w:jc w:val="right"/>
               <w:pBdr>
                 <w:bottom w:val="none" w:sz="0" w:space="0" w:color="000000"/>
@@ -5243,7 +5146,6 @@
           </w:tcPr>
           <w:p>
             <w:pPr>
-              <w:pStyle w:val="Normal"/>
               <w:jc w:val="right"/>
               <w:pBdr>
                 <w:bottom w:val="none" w:sz="0" w:space="0" w:color="000000"/>
@@ -5296,7 +5198,6 @@
           </w:tcPr>
           <w:p>
             <w:pPr>
-              <w:pStyle w:val="Normal"/>
               <w:jc w:val="right"/>
               <w:pBdr>
                 <w:bottom w:val="none" w:sz="0" w:space="0" w:color="000000"/>
@@ -5355,7 +5256,6 @@
           </w:tcPr>
           <w:p>
             <w:pPr>
-              <w:pStyle w:val="Normal"/>
               <w:jc w:val="right"/>
               <w:pBdr>
                 <w:bottom w:val="none" w:sz="0" w:space="0" w:color="000000"/>
@@ -5408,7 +5308,6 @@
           </w:tcPr>
           <w:p>
             <w:pPr>
-              <w:pStyle w:val="Normal"/>
               <w:jc w:val="right"/>
               <w:pBdr>
                 <w:bottom w:val="none" w:sz="0" w:space="0" w:color="000000"/>
@@ -5461,7 +5360,6 @@
           </w:tcPr>
           <w:p>
             <w:pPr>
-              <w:pStyle w:val="Normal"/>
               <w:jc w:val="right"/>
               <w:pBdr>
                 <w:bottom w:val="none" w:sz="0" w:space="0" w:color="000000"/>
@@ -5514,7 +5412,6 @@
           </w:tcPr>
           <w:p>
             <w:pPr>
-              <w:pStyle w:val="Normal"/>
               <w:jc w:val="right"/>
               <w:pBdr>
                 <w:bottom w:val="none" w:sz="0" w:space="0" w:color="000000"/>
@@ -5567,7 +5464,6 @@
           </w:tcPr>
           <w:p>
             <w:pPr>
-              <w:pStyle w:val="Normal"/>
               <w:jc w:val="right"/>
               <w:pBdr>
                 <w:bottom w:val="none" w:sz="0" w:space="0" w:color="000000"/>
@@ -5620,7 +5516,6 @@
           </w:tcPr>
           <w:p>
             <w:pPr>
-              <w:pStyle w:val="Normal"/>
               <w:jc w:val="right"/>
               <w:pBdr>
                 <w:bottom w:val="none" w:sz="0" w:space="0" w:color="000000"/>
@@ -5673,7 +5568,6 @@
           </w:tcPr>
           <w:p>
             <w:pPr>
-              <w:pStyle w:val="Normal"/>
               <w:jc w:val="right"/>
               <w:pBdr>
                 <w:bottom w:val="none" w:sz="0" w:space="0" w:color="000000"/>
@@ -5726,7 +5620,6 @@
           </w:tcPr>
           <w:p>
             <w:pPr>
-              <w:pStyle w:val="Normal"/>
               <w:jc w:val="right"/>
               <w:pBdr>
                 <w:bottom w:val="none" w:sz="0" w:space="0" w:color="000000"/>
@@ -5779,7 +5672,6 @@
           </w:tcPr>
           <w:p>
             <w:pPr>
-              <w:pStyle w:val="Normal"/>
               <w:jc w:val="right"/>
               <w:pBdr>
                 <w:bottom w:val="none" w:sz="0" w:space="0" w:color="000000"/>
@@ -5832,7 +5724,6 @@
           </w:tcPr>
           <w:p>
             <w:pPr>
-              <w:pStyle w:val="Normal"/>
               <w:jc w:val="right"/>
               <w:pBdr>
                 <w:bottom w:val="none" w:sz="0" w:space="0" w:color="000000"/>
@@ -5885,7 +5776,6 @@
           </w:tcPr>
           <w:p>
             <w:pPr>
-              <w:pStyle w:val="Normal"/>
               <w:jc w:val="right"/>
               <w:pBdr>
                 <w:bottom w:val="none" w:sz="0" w:space="0" w:color="000000"/>
@@ -5944,7 +5834,6 @@
           </w:tcPr>
           <w:p>
             <w:pPr>
-              <w:pStyle w:val="Normal"/>
               <w:jc w:val="right"/>
               <w:pBdr>
                 <w:bottom w:val="none" w:sz="0" w:space="0" w:color="000000"/>
@@ -5997,7 +5886,6 @@
           </w:tcPr>
           <w:p>
             <w:pPr>
-              <w:pStyle w:val="Normal"/>
               <w:jc w:val="right"/>
               <w:pBdr>
                 <w:bottom w:val="none" w:sz="0" w:space="0" w:color="000000"/>
@@ -6050,7 +5938,6 @@
           </w:tcPr>
           <w:p>
             <w:pPr>
-              <w:pStyle w:val="Normal"/>
               <w:jc w:val="right"/>
               <w:pBdr>
                 <w:bottom w:val="none" w:sz="0" w:space="0" w:color="000000"/>
@@ -6103,7 +5990,6 @@
           </w:tcPr>
           <w:p>
             <w:pPr>
-              <w:pStyle w:val="Normal"/>
               <w:jc w:val="right"/>
               <w:pBdr>
                 <w:bottom w:val="none" w:sz="0" w:space="0" w:color="000000"/>
@@ -6156,7 +6042,6 @@
           </w:tcPr>
           <w:p>
             <w:pPr>
-              <w:pStyle w:val="Normal"/>
               <w:jc w:val="right"/>
               <w:pBdr>
                 <w:bottom w:val="none" w:sz="0" w:space="0" w:color="000000"/>
@@ -6209,7 +6094,6 @@
           </w:tcPr>
           <w:p>
             <w:pPr>
-              <w:pStyle w:val="Normal"/>
               <w:jc w:val="right"/>
               <w:pBdr>
                 <w:bottom w:val="none" w:sz="0" w:space="0" w:color="000000"/>
@@ -6262,7 +6146,6 @@
           </w:tcPr>
           <w:p>
             <w:pPr>
-              <w:pStyle w:val="Normal"/>
               <w:jc w:val="right"/>
               <w:pBdr>
                 <w:bottom w:val="none" w:sz="0" w:space="0" w:color="000000"/>
@@ -6315,7 +6198,6 @@
           </w:tcPr>
           <w:p>
             <w:pPr>
-              <w:pStyle w:val="Normal"/>
               <w:jc w:val="right"/>
               <w:pBdr>
                 <w:bottom w:val="none" w:sz="0" w:space="0" w:color="000000"/>
@@ -6368,7 +6250,6 @@
           </w:tcPr>
           <w:p>
             <w:pPr>
-              <w:pStyle w:val="Normal"/>
               <w:jc w:val="right"/>
               <w:pBdr>
                 <w:bottom w:val="none" w:sz="0" w:space="0" w:color="000000"/>
@@ -6421,7 +6302,6 @@
           </w:tcPr>
           <w:p>
             <w:pPr>
-              <w:pStyle w:val="Normal"/>
               <w:jc w:val="right"/>
               <w:pBdr>
                 <w:bottom w:val="none" w:sz="0" w:space="0" w:color="000000"/>
@@ -6474,7 +6354,6 @@
           </w:tcPr>
           <w:p>
             <w:pPr>
-              <w:pStyle w:val="Normal"/>
               <w:jc w:val="right"/>
               <w:pBdr>
                 <w:bottom w:val="none" w:sz="0" w:space="0" w:color="000000"/>
@@ -6533,7 +6412,6 @@
           </w:tcPr>
           <w:p>
             <w:pPr>
-              <w:pStyle w:val="Normal"/>
               <w:jc w:val="right"/>
               <w:pBdr>
                 <w:bottom w:val="none" w:sz="0" w:space="0" w:color="000000"/>
@@ -6586,7 +6464,6 @@
           </w:tcPr>
           <w:p>
             <w:pPr>
-              <w:pStyle w:val="Normal"/>
               <w:jc w:val="right"/>
               <w:pBdr>
                 <w:bottom w:val="none" w:sz="0" w:space="0" w:color="000000"/>
@@ -6639,7 +6516,6 @@
           </w:tcPr>
           <w:p>
             <w:pPr>
-              <w:pStyle w:val="Normal"/>
               <w:jc w:val="right"/>
               <w:pBdr>
                 <w:bottom w:val="none" w:sz="0" w:space="0" w:color="000000"/>
@@ -6692,7 +6568,6 @@
           </w:tcPr>
           <w:p>
             <w:pPr>
-              <w:pStyle w:val="Normal"/>
               <w:jc w:val="right"/>
               <w:pBdr>
                 <w:bottom w:val="none" w:sz="0" w:space="0" w:color="000000"/>
@@ -6745,7 +6620,6 @@
           </w:tcPr>
           <w:p>
             <w:pPr>
-              <w:pStyle w:val="Normal"/>
               <w:jc w:val="right"/>
               <w:pBdr>
                 <w:bottom w:val="none" w:sz="0" w:space="0" w:color="000000"/>
@@ -6798,7 +6672,6 @@
           </w:tcPr>
           <w:p>
             <w:pPr>
-              <w:pStyle w:val="Normal"/>
               <w:jc w:val="right"/>
               <w:pBdr>
                 <w:bottom w:val="none" w:sz="0" w:space="0" w:color="000000"/>
@@ -6851,7 +6724,6 @@
           </w:tcPr>
           <w:p>
             <w:pPr>
-              <w:pStyle w:val="Normal"/>
               <w:jc w:val="right"/>
               <w:pBdr>
                 <w:bottom w:val="none" w:sz="0" w:space="0" w:color="000000"/>
@@ -6904,7 +6776,6 @@
           </w:tcPr>
           <w:p>
             <w:pPr>
-              <w:pStyle w:val="Normal"/>
               <w:jc w:val="right"/>
               <w:pBdr>
                 <w:bottom w:val="none" w:sz="0" w:space="0" w:color="000000"/>
@@ -6957,7 +6828,6 @@
           </w:tcPr>
           <w:p>
             <w:pPr>
-              <w:pStyle w:val="Normal"/>
               <w:jc w:val="right"/>
               <w:pBdr>
                 <w:bottom w:val="none" w:sz="0" w:space="0" w:color="000000"/>
@@ -7010,7 +6880,6 @@
           </w:tcPr>
           <w:p>
             <w:pPr>
-              <w:pStyle w:val="Normal"/>
               <w:jc w:val="right"/>
               <w:pBdr>
                 <w:bottom w:val="none" w:sz="0" w:space="0" w:color="000000"/>
@@ -7063,7 +6932,6 @@
           </w:tcPr>
           <w:p>
             <w:pPr>
-              <w:pStyle w:val="Normal"/>
               <w:jc w:val="right"/>
               <w:pBdr>
                 <w:bottom w:val="none" w:sz="0" w:space="0" w:color="000000"/>
@@ -7122,7 +6990,6 @@
           </w:tcPr>
           <w:p>
             <w:pPr>
-              <w:pStyle w:val="Normal"/>
               <w:jc w:val="right"/>
               <w:pBdr>
                 <w:bottom w:val="none" w:sz="0" w:space="0" w:color="000000"/>
@@ -7175,7 +7042,6 @@
           </w:tcPr>
           <w:p>
             <w:pPr>
-              <w:pStyle w:val="Normal"/>
               <w:jc w:val="right"/>
               <w:pBdr>
                 <w:bottom w:val="none" w:sz="0" w:space="0" w:color="000000"/>
@@ -7228,7 +7094,6 @@
           </w:tcPr>
           <w:p>
             <w:pPr>
-              <w:pStyle w:val="Normal"/>
               <w:jc w:val="right"/>
               <w:pBdr>
                 <w:bottom w:val="none" w:sz="0" w:space="0" w:color="000000"/>
@@ -7281,7 +7146,6 @@
           </w:tcPr>
           <w:p>
             <w:pPr>
-              <w:pStyle w:val="Normal"/>
               <w:jc w:val="right"/>
               <w:pBdr>
                 <w:bottom w:val="none" w:sz="0" w:space="0" w:color="000000"/>
@@ -7334,7 +7198,6 @@
           </w:tcPr>
           <w:p>
             <w:pPr>
-              <w:pStyle w:val="Normal"/>
               <w:jc w:val="right"/>
               <w:pBdr>
                 <w:bottom w:val="none" w:sz="0" w:space="0" w:color="000000"/>
@@ -7387,7 +7250,6 @@
           </w:tcPr>
           <w:p>
             <w:pPr>
-              <w:pStyle w:val="Normal"/>
               <w:jc w:val="right"/>
               <w:pBdr>
                 <w:bottom w:val="none" w:sz="0" w:space="0" w:color="000000"/>
@@ -7440,7 +7302,6 @@
           </w:tcPr>
           <w:p>
             <w:pPr>
-              <w:pStyle w:val="Normal"/>
               <w:jc w:val="right"/>
               <w:pBdr>
                 <w:bottom w:val="none" w:sz="0" w:space="0" w:color="000000"/>
@@ -7493,7 +7354,6 @@
           </w:tcPr>
           <w:p>
             <w:pPr>
-              <w:pStyle w:val="Normal"/>
               <w:jc w:val="right"/>
               <w:pBdr>
                 <w:bottom w:val="none" w:sz="0" w:space="0" w:color="000000"/>
@@ -7546,7 +7406,6 @@
           </w:tcPr>
           <w:p>
             <w:pPr>
-              <w:pStyle w:val="Normal"/>
               <w:jc w:val="right"/>
               <w:pBdr>
                 <w:bottom w:val="none" w:sz="0" w:space="0" w:color="000000"/>
@@ -7599,7 +7458,6 @@
           </w:tcPr>
           <w:p>
             <w:pPr>
-              <w:pStyle w:val="Normal"/>
               <w:jc w:val="right"/>
               <w:pBdr>
                 <w:bottom w:val="none" w:sz="0" w:space="0" w:color="000000"/>
@@ -7652,7 +7510,6 @@
           </w:tcPr>
           <w:p>
             <w:pPr>
-              <w:pStyle w:val="Normal"/>
               <w:jc w:val="right"/>
               <w:pBdr>
                 <w:bottom w:val="none" w:sz="0" w:space="0" w:color="000000"/>
@@ -7711,7 +7568,6 @@
           </w:tcPr>
           <w:p>
             <w:pPr>
-              <w:pStyle w:val="Normal"/>
               <w:jc w:val="right"/>
               <w:pBdr>
                 <w:bottom w:val="none" w:sz="0" w:space="0" w:color="000000"/>
@@ -7764,7 +7620,6 @@
           </w:tcPr>
           <w:p>
             <w:pPr>
-              <w:pStyle w:val="Normal"/>
               <w:jc w:val="right"/>
               <w:pBdr>
                 <w:bottom w:val="none" w:sz="0" w:space="0" w:color="000000"/>
@@ -7817,7 +7672,6 @@
           </w:tcPr>
           <w:p>
             <w:pPr>
-              <w:pStyle w:val="Normal"/>
               <w:jc w:val="right"/>
               <w:pBdr>
                 <w:bottom w:val="none" w:sz="0" w:space="0" w:color="000000"/>
@@ -7870,7 +7724,6 @@
           </w:tcPr>
           <w:p>
             <w:pPr>
-              <w:pStyle w:val="Normal"/>
               <w:jc w:val="right"/>
               <w:pBdr>
                 <w:bottom w:val="none" w:sz="0" w:space="0" w:color="000000"/>
@@ -7923,7 +7776,6 @@
           </w:tcPr>
           <w:p>
             <w:pPr>
-              <w:pStyle w:val="Normal"/>
               <w:jc w:val="right"/>
               <w:pBdr>
                 <w:bottom w:val="none" w:sz="0" w:space="0" w:color="000000"/>
@@ -7976,7 +7828,6 @@
           </w:tcPr>
           <w:p>
             <w:pPr>
-              <w:pStyle w:val="Normal"/>
               <w:jc w:val="right"/>
               <w:pBdr>
                 <w:bottom w:val="none" w:sz="0" w:space="0" w:color="000000"/>
@@ -8029,7 +7880,6 @@
           </w:tcPr>
           <w:p>
             <w:pPr>
-              <w:pStyle w:val="Normal"/>
               <w:jc w:val="right"/>
               <w:pBdr>
                 <w:bottom w:val="none" w:sz="0" w:space="0" w:color="000000"/>
@@ -8082,7 +7932,6 @@
           </w:tcPr>
           <w:p>
             <w:pPr>
-              <w:pStyle w:val="Normal"/>
               <w:jc w:val="right"/>
               <w:pBdr>
                 <w:bottom w:val="none" w:sz="0" w:space="0" w:color="000000"/>
@@ -8135,7 +7984,6 @@
           </w:tcPr>
           <w:p>
             <w:pPr>
-              <w:pStyle w:val="Normal"/>
               <w:jc w:val="right"/>
               <w:pBdr>
                 <w:bottom w:val="none" w:sz="0" w:space="0" w:color="000000"/>
@@ -8188,7 +8036,6 @@
           </w:tcPr>
           <w:p>
             <w:pPr>
-              <w:pStyle w:val="Normal"/>
               <w:jc w:val="right"/>
               <w:pBdr>
                 <w:bottom w:val="none" w:sz="0" w:space="0" w:color="000000"/>
@@ -8241,7 +8088,6 @@
           </w:tcPr>
           <w:p>
             <w:pPr>
-              <w:pStyle w:val="Normal"/>
               <w:jc w:val="right"/>
               <w:pBdr>
                 <w:bottom w:val="none" w:sz="0" w:space="0" w:color="000000"/>
@@ -8300,7 +8146,6 @@
           </w:tcPr>
           <w:p>
             <w:pPr>
-              <w:pStyle w:val="Normal"/>
               <w:jc w:val="right"/>
               <w:pBdr>
                 <w:bottom w:val="none" w:sz="0" w:space="0" w:color="000000"/>
@@ -8353,7 +8198,6 @@
           </w:tcPr>
           <w:p>
             <w:pPr>
-              <w:pStyle w:val="Normal"/>
               <w:jc w:val="right"/>
               <w:pBdr>
                 <w:bottom w:val="none" w:sz="0" w:space="0" w:color="000000"/>
@@ -8406,7 +8250,6 @@
           </w:tcPr>
           <w:p>
             <w:pPr>
-              <w:pStyle w:val="Normal"/>
               <w:jc w:val="right"/>
               <w:pBdr>
                 <w:bottom w:val="none" w:sz="0" w:space="0" w:color="000000"/>
@@ -8459,7 +8302,6 @@
           </w:tcPr>
           <w:p>
             <w:pPr>
-              <w:pStyle w:val="Normal"/>
               <w:jc w:val="right"/>
               <w:pBdr>
                 <w:bottom w:val="none" w:sz="0" w:space="0" w:color="000000"/>
@@ -8512,7 +8354,6 @@
           </w:tcPr>
           <w:p>
             <w:pPr>
-              <w:pStyle w:val="Normal"/>
               <w:jc w:val="right"/>
               <w:pBdr>
                 <w:bottom w:val="none" w:sz="0" w:space="0" w:color="000000"/>
@@ -8565,7 +8406,6 @@
           </w:tcPr>
           <w:p>
             <w:pPr>
-              <w:pStyle w:val="Normal"/>
               <w:jc w:val="right"/>
               <w:pBdr>
                 <w:bottom w:val="none" w:sz="0" w:space="0" w:color="000000"/>
@@ -8618,7 +8458,6 @@
           </w:tcPr>
           <w:p>
             <w:pPr>
-              <w:pStyle w:val="Normal"/>
               <w:jc w:val="right"/>
               <w:pBdr>
                 <w:bottom w:val="none" w:sz="0" w:space="0" w:color="000000"/>
@@ -8671,7 +8510,6 @@
           </w:tcPr>
           <w:p>
             <w:pPr>
-              <w:pStyle w:val="Normal"/>
               <w:jc w:val="right"/>
               <w:pBdr>
                 <w:bottom w:val="none" w:sz="0" w:space="0" w:color="000000"/>
@@ -8724,7 +8562,6 @@
           </w:tcPr>
           <w:p>
             <w:pPr>
-              <w:pStyle w:val="Normal"/>
               <w:jc w:val="right"/>
               <w:pBdr>
                 <w:bottom w:val="none" w:sz="0" w:space="0" w:color="000000"/>
@@ -8777,7 +8614,6 @@
           </w:tcPr>
           <w:p>
             <w:pPr>
-              <w:pStyle w:val="Normal"/>
               <w:jc w:val="right"/>
               <w:pBdr>
                 <w:bottom w:val="none" w:sz="0" w:space="0" w:color="000000"/>
@@ -8830,7 +8666,6 @@
           </w:tcPr>
           <w:p>
             <w:pPr>
-              <w:pStyle w:val="Normal"/>
               <w:jc w:val="right"/>
               <w:pBdr>
                 <w:bottom w:val="none" w:sz="0" w:space="0" w:color="000000"/>
@@ -8889,7 +8724,6 @@
           </w:tcPr>
           <w:p>
             <w:pPr>
-              <w:pStyle w:val="Normal"/>
               <w:jc w:val="right"/>
               <w:pBdr>
                 <w:bottom w:val="none" w:sz="0" w:space="0" w:color="000000"/>
@@ -8942,7 +8776,6 @@
           </w:tcPr>
           <w:p>
             <w:pPr>
-              <w:pStyle w:val="Normal"/>
               <w:jc w:val="right"/>
               <w:pBdr>
                 <w:bottom w:val="none" w:sz="0" w:space="0" w:color="000000"/>
@@ -8995,7 +8828,6 @@
           </w:tcPr>
           <w:p>
             <w:pPr>
-              <w:pStyle w:val="Normal"/>
               <w:jc w:val="right"/>
               <w:pBdr>
                 <w:bottom w:val="none" w:sz="0" w:space="0" w:color="000000"/>
@@ -9048,7 +8880,6 @@
           </w:tcPr>
           <w:p>
             <w:pPr>
-              <w:pStyle w:val="Normal"/>
               <w:jc w:val="right"/>
               <w:pBdr>
                 <w:bottom w:val="none" w:sz="0" w:space="0" w:color="000000"/>
@@ -9101,7 +8932,6 @@
           </w:tcPr>
           <w:p>
             <w:pPr>
-              <w:pStyle w:val="Normal"/>
               <w:jc w:val="right"/>
               <w:pBdr>
                 <w:bottom w:val="none" w:sz="0" w:space="0" w:color="000000"/>
@@ -9154,7 +8984,6 @@
           </w:tcPr>
           <w:p>
             <w:pPr>
-              <w:pStyle w:val="Normal"/>
               <w:jc w:val="right"/>
               <w:pBdr>
                 <w:bottom w:val="none" w:sz="0" w:space="0" w:color="000000"/>
@@ -9207,7 +9036,6 @@
           </w:tcPr>
           <w:p>
             <w:pPr>
-              <w:pStyle w:val="Normal"/>
               <w:jc w:val="right"/>
               <w:pBdr>
                 <w:bottom w:val="none" w:sz="0" w:space="0" w:color="000000"/>
@@ -9260,7 +9088,6 @@
           </w:tcPr>
           <w:p>
             <w:pPr>
-              <w:pStyle w:val="Normal"/>
               <w:jc w:val="right"/>
               <w:pBdr>
                 <w:bottom w:val="none" w:sz="0" w:space="0" w:color="000000"/>
@@ -9313,7 +9140,6 @@
           </w:tcPr>
           <w:p>
             <w:pPr>
-              <w:pStyle w:val="Normal"/>
               <w:jc w:val="right"/>
               <w:pBdr>
                 <w:bottom w:val="none" w:sz="0" w:space="0" w:color="000000"/>
@@ -9366,7 +9192,6 @@
           </w:tcPr>
           <w:p>
             <w:pPr>
-              <w:pStyle w:val="Normal"/>
               <w:jc w:val="right"/>
               <w:pBdr>
                 <w:bottom w:val="none" w:sz="0" w:space="0" w:color="000000"/>
@@ -9419,7 +9244,6 @@
           </w:tcPr>
           <w:p>
             <w:pPr>
-              <w:pStyle w:val="Normal"/>
               <w:jc w:val="right"/>
               <w:pBdr>
                 <w:bottom w:val="none" w:sz="0" w:space="0" w:color="000000"/>
@@ -9478,7 +9302,6 @@
           </w:tcPr>
           <w:p>
             <w:pPr>
-              <w:pStyle w:val="Normal"/>
               <w:jc w:val="right"/>
               <w:pBdr>
                 <w:bottom w:val="none" w:sz="0" w:space="0" w:color="000000"/>
@@ -9531,7 +9354,6 @@
           </w:tcPr>
           <w:p>
             <w:pPr>
-              <w:pStyle w:val="Normal"/>
               <w:jc w:val="right"/>
               <w:pBdr>
                 <w:bottom w:val="none" w:sz="0" w:space="0" w:color="000000"/>
@@ -9584,7 +9406,6 @@
           </w:tcPr>
           <w:p>
             <w:pPr>
-              <w:pStyle w:val="Normal"/>
               <w:jc w:val="right"/>
               <w:pBdr>
                 <w:bottom w:val="none" w:sz="0" w:space="0" w:color="000000"/>
@@ -9637,7 +9458,6 @@
           </w:tcPr>
           <w:p>
             <w:pPr>
-              <w:pStyle w:val="Normal"/>
               <w:jc w:val="right"/>
               <w:pBdr>
                 <w:bottom w:val="none" w:sz="0" w:space="0" w:color="000000"/>
@@ -9690,7 +9510,6 @@
           </w:tcPr>
           <w:p>
             <w:pPr>
-              <w:pStyle w:val="Normal"/>
               <w:jc w:val="right"/>
               <w:pBdr>
                 <w:bottom w:val="none" w:sz="0" w:space="0" w:color="000000"/>
@@ -9743,7 +9562,6 @@
           </w:tcPr>
           <w:p>
             <w:pPr>
-              <w:pStyle w:val="Normal"/>
               <w:jc w:val="right"/>
               <w:pBdr>
                 <w:bottom w:val="none" w:sz="0" w:space="0" w:color="000000"/>
@@ -9796,7 +9614,6 @@
           </w:tcPr>
           <w:p>
             <w:pPr>
-              <w:pStyle w:val="Normal"/>
               <w:jc w:val="right"/>
               <w:pBdr>
                 <w:bottom w:val="none" w:sz="0" w:space="0" w:color="000000"/>
@@ -9849,7 +9666,6 @@
           </w:tcPr>
           <w:p>
             <w:pPr>
-              <w:pStyle w:val="Normal"/>
               <w:jc w:val="right"/>
               <w:pBdr>
                 <w:bottom w:val="none" w:sz="0" w:space="0" w:color="000000"/>
@@ -9902,7 +9718,6 @@
           </w:tcPr>
           <w:p>
             <w:pPr>
-              <w:pStyle w:val="Normal"/>
               <w:jc w:val="right"/>
               <w:pBdr>
                 <w:bottom w:val="none" w:sz="0" w:space="0" w:color="000000"/>
@@ -9955,7 +9770,6 @@
           </w:tcPr>
           <w:p>
             <w:pPr>
-              <w:pStyle w:val="Normal"/>
               <w:jc w:val="right"/>
               <w:pBdr>
                 <w:bottom w:val="none" w:sz="0" w:space="0" w:color="000000"/>
@@ -10008,7 +9822,6 @@
           </w:tcPr>
           <w:p>
             <w:pPr>
-              <w:pStyle w:val="Normal"/>
               <w:jc w:val="right"/>
               <w:pBdr>
                 <w:bottom w:val="none" w:sz="0" w:space="0" w:color="000000"/>
@@ -10067,7 +9880,6 @@
           </w:tcPr>
           <w:p>
             <w:pPr>
-              <w:pStyle w:val="Normal"/>
               <w:jc w:val="right"/>
               <w:pBdr>
                 <w:bottom w:val="none" w:sz="0" w:space="0" w:color="000000"/>
@@ -10120,7 +9932,6 @@
           </w:tcPr>
           <w:p>
             <w:pPr>
-              <w:pStyle w:val="Normal"/>
               <w:jc w:val="right"/>
               <w:pBdr>
                 <w:bottom w:val="none" w:sz="0" w:space="0" w:color="000000"/>
@@ -10173,7 +9984,6 @@
           </w:tcPr>
           <w:p>
             <w:pPr>
-              <w:pStyle w:val="Normal"/>
               <w:jc w:val="right"/>
               <w:pBdr>
                 <w:bottom w:val="none" w:sz="0" w:space="0" w:color="000000"/>
@@ -10226,7 +10036,6 @@
           </w:tcPr>
           <w:p>
             <w:pPr>
-              <w:pStyle w:val="Normal"/>
               <w:jc w:val="right"/>
               <w:pBdr>
                 <w:bottom w:val="none" w:sz="0" w:space="0" w:color="000000"/>
@@ -10279,7 +10088,6 @@
           </w:tcPr>
           <w:p>
             <w:pPr>
-              <w:pStyle w:val="Normal"/>
               <w:jc w:val="right"/>
               <w:pBdr>
                 <w:bottom w:val="none" w:sz="0" w:space="0" w:color="000000"/>
@@ -10332,7 +10140,6 @@
           </w:tcPr>
           <w:p>
             <w:pPr>
-              <w:pStyle w:val="Normal"/>
               <w:jc w:val="right"/>
               <w:pBdr>
                 <w:bottom w:val="none" w:sz="0" w:space="0" w:color="000000"/>
@@ -10385,7 +10192,6 @@
           </w:tcPr>
           <w:p>
             <w:pPr>
-              <w:pStyle w:val="Normal"/>
               <w:jc w:val="right"/>
               <w:pBdr>
                 <w:bottom w:val="none" w:sz="0" w:space="0" w:color="000000"/>
@@ -10438,7 +10244,6 @@
           </w:tcPr>
           <w:p>
             <w:pPr>
-              <w:pStyle w:val="Normal"/>
               <w:jc w:val="right"/>
               <w:pBdr>
                 <w:bottom w:val="none" w:sz="0" w:space="0" w:color="000000"/>
@@ -10491,7 +10296,6 @@
           </w:tcPr>
           <w:p>
             <w:pPr>
-              <w:pStyle w:val="Normal"/>
               <w:jc w:val="right"/>
               <w:pBdr>
                 <w:bottom w:val="none" w:sz="0" w:space="0" w:color="000000"/>
@@ -10544,7 +10348,6 @@
           </w:tcPr>
           <w:p>
             <w:pPr>
-              <w:pStyle w:val="Normal"/>
               <w:jc w:val="right"/>
               <w:pBdr>
                 <w:bottom w:val="none" w:sz="0" w:space="0" w:color="000000"/>
@@ -10597,7 +10400,6 @@
           </w:tcPr>
           <w:p>
             <w:pPr>
-              <w:pStyle w:val="Normal"/>
               <w:jc w:val="right"/>
               <w:pBdr>
                 <w:bottom w:val="none" w:sz="0" w:space="0" w:color="000000"/>
@@ -10656,7 +10458,6 @@
           </w:tcPr>
           <w:p>
             <w:pPr>
-              <w:pStyle w:val="Normal"/>
               <w:jc w:val="right"/>
               <w:pBdr>
                 <w:bottom w:val="none" w:sz="0" w:space="0" w:color="000000"/>
@@ -10709,7 +10510,6 @@
           </w:tcPr>
           <w:p>
             <w:pPr>
-              <w:pStyle w:val="Normal"/>
               <w:jc w:val="right"/>
               <w:pBdr>
                 <w:bottom w:val="none" w:sz="0" w:space="0" w:color="000000"/>
@@ -10762,7 +10562,6 @@
           </w:tcPr>
           <w:p>
             <w:pPr>
-              <w:pStyle w:val="Normal"/>
               <w:jc w:val="right"/>
               <w:pBdr>
                 <w:bottom w:val="none" w:sz="0" w:space="0" w:color="000000"/>
@@ -10815,7 +10614,6 @@
           </w:tcPr>
           <w:p>
             <w:pPr>
-              <w:pStyle w:val="Normal"/>
               <w:jc w:val="right"/>
               <w:pBdr>
                 <w:bottom w:val="none" w:sz="0" w:space="0" w:color="000000"/>
@@ -10868,7 +10666,6 @@
           </w:tcPr>
           <w:p>
             <w:pPr>
-              <w:pStyle w:val="Normal"/>
               <w:jc w:val="right"/>
               <w:pBdr>
                 <w:bottom w:val="none" w:sz="0" w:space="0" w:color="000000"/>
@@ -10921,7 +10718,6 @@
           </w:tcPr>
           <w:p>
             <w:pPr>
-              <w:pStyle w:val="Normal"/>
               <w:jc w:val="right"/>
               <w:pBdr>
                 <w:bottom w:val="none" w:sz="0" w:space="0" w:color="000000"/>
@@ -10974,7 +10770,6 @@
           </w:tcPr>
           <w:p>
             <w:pPr>
-              <w:pStyle w:val="Normal"/>
               <w:jc w:val="right"/>
               <w:pBdr>
                 <w:bottom w:val="none" w:sz="0" w:space="0" w:color="000000"/>
@@ -11027,7 +10822,6 @@
           </w:tcPr>
           <w:p>
             <w:pPr>
-              <w:pStyle w:val="Normal"/>
               <w:jc w:val="right"/>
               <w:pBdr>
                 <w:bottom w:val="none" w:sz="0" w:space="0" w:color="000000"/>
@@ -11080,7 +10874,6 @@
           </w:tcPr>
           <w:p>
             <w:pPr>
-              <w:pStyle w:val="Normal"/>
               <w:jc w:val="right"/>
               <w:pBdr>
                 <w:bottom w:val="none" w:sz="0" w:space="0" w:color="000000"/>
@@ -11133,7 +10926,6 @@
           </w:tcPr>
           <w:p>
             <w:pPr>
-              <w:pStyle w:val="Normal"/>
               <w:jc w:val="right"/>
               <w:pBdr>
                 <w:bottom w:val="none" w:sz="0" w:space="0" w:color="000000"/>
@@ -11186,7 +10978,6 @@
           </w:tcPr>
           <w:p>
             <w:pPr>
-              <w:pStyle w:val="Normal"/>
               <w:jc w:val="right"/>
               <w:pBdr>
                 <w:bottom w:val="none" w:sz="0" w:space="0" w:color="000000"/>
@@ -11245,7 +11036,6 @@
           </w:tcPr>
           <w:p>
             <w:pPr>
-              <w:pStyle w:val="Normal"/>
               <w:jc w:val="right"/>
               <w:pBdr>
                 <w:bottom w:val="none" w:sz="0" w:space="0" w:color="000000"/>
@@ -11298,7 +11088,6 @@
           </w:tcPr>
           <w:p>
             <w:pPr>
-              <w:pStyle w:val="Normal"/>
               <w:jc w:val="right"/>
               <w:pBdr>
                 <w:bottom w:val="none" w:sz="0" w:space="0" w:color="000000"/>
@@ -11351,7 +11140,6 @@
           </w:tcPr>
           <w:p>
             <w:pPr>
-              <w:pStyle w:val="Normal"/>
               <w:jc w:val="right"/>
               <w:pBdr>
                 <w:bottom w:val="none" w:sz="0" w:space="0" w:color="000000"/>
@@ -11404,7 +11192,6 @@
           </w:tcPr>
           <w:p>
             <w:pPr>
-              <w:pStyle w:val="Normal"/>
               <w:jc w:val="right"/>
               <w:pBdr>
                 <w:bottom w:val="none" w:sz="0" w:space="0" w:color="000000"/>
@@ -11457,7 +11244,6 @@
           </w:tcPr>
           <w:p>
             <w:pPr>
-              <w:pStyle w:val="Normal"/>
               <w:jc w:val="right"/>
               <w:pBdr>
                 <w:bottom w:val="none" w:sz="0" w:space="0" w:color="000000"/>
@@ -11510,7 +11296,6 @@
           </w:tcPr>
           <w:p>
             <w:pPr>
-              <w:pStyle w:val="Normal"/>
               <w:jc w:val="right"/>
               <w:pBdr>
                 <w:bottom w:val="none" w:sz="0" w:space="0" w:color="000000"/>
@@ -11563,7 +11348,6 @@
           </w:tcPr>
           <w:p>
             <w:pPr>
-              <w:pStyle w:val="Normal"/>
               <w:jc w:val="right"/>
               <w:pBdr>
                 <w:bottom w:val="none" w:sz="0" w:space="0" w:color="000000"/>
@@ -11616,7 +11400,6 @@
           </w:tcPr>
           <w:p>
             <w:pPr>
-              <w:pStyle w:val="Normal"/>
               <w:jc w:val="right"/>
               <w:pBdr>
                 <w:bottom w:val="none" w:sz="0" w:space="0" w:color="000000"/>
@@ -11669,7 +11452,6 @@
           </w:tcPr>
           <w:p>
             <w:pPr>
-              <w:pStyle w:val="Normal"/>
               <w:jc w:val="right"/>
               <w:pBdr>
                 <w:bottom w:val="none" w:sz="0" w:space="0" w:color="000000"/>
@@ -11722,7 +11504,6 @@
           </w:tcPr>
           <w:p>
             <w:pPr>
-              <w:pStyle w:val="Normal"/>
               <w:jc w:val="right"/>
               <w:pBdr>
                 <w:bottom w:val="none" w:sz="0" w:space="0" w:color="000000"/>
@@ -11775,7 +11556,6 @@
           </w:tcPr>
           <w:p>
             <w:pPr>
-              <w:pStyle w:val="Normal"/>
               <w:jc w:val="right"/>
               <w:pBdr>
                 <w:bottom w:val="none" w:sz="0" w:space="0" w:color="000000"/>
@@ -11834,7 +11614,6 @@
           </w:tcPr>
           <w:p>
             <w:pPr>
-              <w:pStyle w:val="Normal"/>
               <w:jc w:val="right"/>
               <w:pBdr>
                 <w:bottom w:val="none" w:sz="0" w:space="0" w:color="000000"/>
@@ -11887,7 +11666,6 @@
           </w:tcPr>
           <w:p>
             <w:pPr>
-              <w:pStyle w:val="Normal"/>
               <w:jc w:val="right"/>
               <w:pBdr>
                 <w:bottom w:val="none" w:sz="0" w:space="0" w:color="000000"/>
@@ -11940,7 +11718,6 @@
           </w:tcPr>
           <w:p>
             <w:pPr>
-              <w:pStyle w:val="Normal"/>
               <w:jc w:val="right"/>
               <w:pBdr>
                 <w:bottom w:val="none" w:sz="0" w:space="0" w:color="000000"/>
@@ -11993,7 +11770,6 @@
           </w:tcPr>
           <w:p>
             <w:pPr>
-              <w:pStyle w:val="Normal"/>
               <w:jc w:val="right"/>
               <w:pBdr>
                 <w:bottom w:val="none" w:sz="0" w:space="0" w:color="000000"/>
@@ -12046,7 +11822,6 @@
           </w:tcPr>
           <w:p>
             <w:pPr>
-              <w:pStyle w:val="Normal"/>
               <w:jc w:val="right"/>
               <w:pBdr>
                 <w:bottom w:val="none" w:sz="0" w:space="0" w:color="000000"/>
@@ -12099,7 +11874,6 @@
           </w:tcPr>
           <w:p>
             <w:pPr>
-              <w:pStyle w:val="Normal"/>
               <w:jc w:val="right"/>
               <w:pBdr>
                 <w:bottom w:val="none" w:sz="0" w:space="0" w:color="000000"/>
@@ -12152,7 +11926,6 @@
           </w:tcPr>
           <w:p>
             <w:pPr>
-              <w:pStyle w:val="Normal"/>
               <w:jc w:val="right"/>
               <w:pBdr>
                 <w:bottom w:val="none" w:sz="0" w:space="0" w:color="000000"/>
@@ -12205,7 +11978,6 @@
           </w:tcPr>
           <w:p>
             <w:pPr>
-              <w:pStyle w:val="Normal"/>
               <w:jc w:val="right"/>
               <w:pBdr>
                 <w:bottom w:val="none" w:sz="0" w:space="0" w:color="000000"/>
@@ -12258,7 +12030,6 @@
           </w:tcPr>
           <w:p>
             <w:pPr>
-              <w:pStyle w:val="Normal"/>
               <w:jc w:val="right"/>
               <w:pBdr>
                 <w:bottom w:val="none" w:sz="0" w:space="0" w:color="000000"/>
@@ -12311,7 +12082,6 @@
           </w:tcPr>
           <w:p>
             <w:pPr>
-              <w:pStyle w:val="Normal"/>
               <w:jc w:val="right"/>
               <w:pBdr>
                 <w:bottom w:val="none" w:sz="0" w:space="0" w:color="000000"/>
@@ -12364,7 +12134,6 @@
           </w:tcPr>
           <w:p>
             <w:pPr>
-              <w:pStyle w:val="Normal"/>
               <w:jc w:val="right"/>
               <w:pBdr>
                 <w:bottom w:val="none" w:sz="0" w:space="0" w:color="000000"/>
@@ -12423,7 +12192,6 @@
           </w:tcPr>
           <w:p>
             <w:pPr>
-              <w:pStyle w:val="Normal"/>
               <w:jc w:val="right"/>
               <w:pBdr>
                 <w:bottom w:val="none" w:sz="0" w:space="0" w:color="000000"/>
@@ -12476,7 +12244,6 @@
           </w:tcPr>
           <w:p>
             <w:pPr>
-              <w:pStyle w:val="Normal"/>
               <w:jc w:val="right"/>
               <w:pBdr>
                 <w:bottom w:val="none" w:sz="0" w:space="0" w:color="000000"/>
@@ -12529,7 +12296,6 @@
           </w:tcPr>
           <w:p>
             <w:pPr>
-              <w:pStyle w:val="Normal"/>
               <w:jc w:val="right"/>
               <w:pBdr>
                 <w:bottom w:val="none" w:sz="0" w:space="0" w:color="000000"/>
@@ -12582,7 +12348,6 @@
           </w:tcPr>
           <w:p>
             <w:pPr>
-              <w:pStyle w:val="Normal"/>
               <w:jc w:val="right"/>
               <w:pBdr>
                 <w:bottom w:val="none" w:sz="0" w:space="0" w:color="000000"/>
@@ -12635,7 +12400,6 @@
           </w:tcPr>
           <w:p>
             <w:pPr>
-              <w:pStyle w:val="Normal"/>
               <w:jc w:val="right"/>
               <w:pBdr>
                 <w:bottom w:val="none" w:sz="0" w:space="0" w:color="000000"/>
@@ -12688,7 +12452,6 @@
           </w:tcPr>
           <w:p>
             <w:pPr>
-              <w:pStyle w:val="Normal"/>
               <w:jc w:val="right"/>
               <w:pBdr>
                 <w:bottom w:val="none" w:sz="0" w:space="0" w:color="000000"/>
@@ -12741,7 +12504,6 @@
           </w:tcPr>
           <w:p>
             <w:pPr>
-              <w:pStyle w:val="Normal"/>
               <w:jc w:val="right"/>
               <w:pBdr>
                 <w:bottom w:val="none" w:sz="0" w:space="0" w:color="000000"/>
@@ -12794,7 +12556,6 @@
           </w:tcPr>
           <w:p>
             <w:pPr>
-              <w:pStyle w:val="Normal"/>
               <w:jc w:val="right"/>
               <w:pBdr>
                 <w:bottom w:val="none" w:sz="0" w:space="0" w:color="000000"/>
@@ -12847,7 +12608,6 @@
           </w:tcPr>
           <w:p>
             <w:pPr>
-              <w:pStyle w:val="Normal"/>
               <w:jc w:val="right"/>
               <w:pBdr>
                 <w:bottom w:val="none" w:sz="0" w:space="0" w:color="000000"/>
@@ -12900,7 +12660,6 @@
           </w:tcPr>
           <w:p>
             <w:pPr>
-              <w:pStyle w:val="Normal"/>
               <w:jc w:val="right"/>
               <w:pBdr>
                 <w:bottom w:val="none" w:sz="0" w:space="0" w:color="000000"/>
@@ -12953,7 +12712,6 @@
           </w:tcPr>
           <w:p>
             <w:pPr>
-              <w:pStyle w:val="Normal"/>
               <w:jc w:val="right"/>
               <w:pBdr>
                 <w:bottom w:val="none" w:sz="0" w:space="0" w:color="000000"/>
@@ -13012,7 +12770,6 @@
           </w:tcPr>
           <w:p>
             <w:pPr>
-              <w:pStyle w:val="Normal"/>
               <w:jc w:val="right"/>
               <w:pBdr>
                 <w:bottom w:val="none" w:sz="0" w:space="0" w:color="000000"/>
@@ -13065,7 +12822,6 @@
           </w:tcPr>
           <w:p>
             <w:pPr>
-              <w:pStyle w:val="Normal"/>
               <w:jc w:val="right"/>
               <w:pBdr>
                 <w:bottom w:val="none" w:sz="0" w:space="0" w:color="000000"/>
@@ -13118,7 +12874,6 @@
           </w:tcPr>
           <w:p>
             <w:pPr>
-              <w:pStyle w:val="Normal"/>
               <w:jc w:val="right"/>
               <w:pBdr>
                 <w:bottom w:val="none" w:sz="0" w:space="0" w:color="000000"/>
@@ -13171,7 +12926,6 @@
           </w:tcPr>
           <w:p>
             <w:pPr>
-              <w:pStyle w:val="Normal"/>
               <w:jc w:val="right"/>
               <w:pBdr>
                 <w:bottom w:val="none" w:sz="0" w:space="0" w:color="000000"/>
@@ -13224,7 +12978,6 @@
           </w:tcPr>
           <w:p>
             <w:pPr>
-              <w:pStyle w:val="Normal"/>
               <w:jc w:val="right"/>
               <w:pBdr>
                 <w:bottom w:val="none" w:sz="0" w:space="0" w:color="000000"/>
@@ -13277,7 +13030,6 @@
           </w:tcPr>
           <w:p>
             <w:pPr>
-              <w:pStyle w:val="Normal"/>
               <w:jc w:val="right"/>
               <w:pBdr>
                 <w:bottom w:val="none" w:sz="0" w:space="0" w:color="000000"/>
@@ -13330,7 +13082,6 @@
           </w:tcPr>
           <w:p>
             <w:pPr>
-              <w:pStyle w:val="Normal"/>
               <w:jc w:val="right"/>
               <w:pBdr>
                 <w:bottom w:val="none" w:sz="0" w:space="0" w:color="000000"/>
@@ -13383,7 +13134,6 @@
           </w:tcPr>
           <w:p>
             <w:pPr>
-              <w:pStyle w:val="Normal"/>
               <w:jc w:val="right"/>
               <w:pBdr>
                 <w:bottom w:val="none" w:sz="0" w:space="0" w:color="000000"/>
@@ -13436,7 +13186,6 @@
           </w:tcPr>
           <w:p>
             <w:pPr>
-              <w:pStyle w:val="Normal"/>
               <w:jc w:val="right"/>
               <w:pBdr>
                 <w:bottom w:val="none" w:sz="0" w:space="0" w:color="000000"/>
@@ -13489,7 +13238,6 @@
           </w:tcPr>
           <w:p>
             <w:pPr>
-              <w:pStyle w:val="Normal"/>
               <w:jc w:val="right"/>
               <w:pBdr>
                 <w:bottom w:val="none" w:sz="0" w:space="0" w:color="000000"/>
@@ -13542,7 +13290,6 @@
           </w:tcPr>
           <w:p>
             <w:pPr>
-              <w:pStyle w:val="Normal"/>
               <w:jc w:val="right"/>
               <w:pBdr>
                 <w:bottom w:val="none" w:sz="0" w:space="0" w:color="000000"/>
@@ -13601,7 +13348,6 @@
           </w:tcPr>
           <w:p>
             <w:pPr>
-              <w:pStyle w:val="Normal"/>
               <w:jc w:val="right"/>
               <w:pBdr>
                 <w:bottom w:val="none" w:sz="0" w:space="0" w:color="000000"/>
@@ -13654,7 +13400,6 @@
           </w:tcPr>
           <w:p>
             <w:pPr>
-              <w:pStyle w:val="Normal"/>
               <w:jc w:val="right"/>
               <w:pBdr>
                 <w:bottom w:val="none" w:sz="0" w:space="0" w:color="000000"/>
@@ -13707,7 +13452,6 @@
           </w:tcPr>
           <w:p>
             <w:pPr>
-              <w:pStyle w:val="Normal"/>
               <w:jc w:val="right"/>
               <w:pBdr>
                 <w:bottom w:val="none" w:sz="0" w:space="0" w:color="000000"/>
@@ -13760,7 +13504,6 @@
           </w:tcPr>
           <w:p>
             <w:pPr>
-              <w:pStyle w:val="Normal"/>
               <w:jc w:val="right"/>
               <w:pBdr>
                 <w:bottom w:val="none" w:sz="0" w:space="0" w:color="000000"/>
@@ -13813,7 +13556,6 @@
           </w:tcPr>
           <w:p>
             <w:pPr>
-              <w:pStyle w:val="Normal"/>
               <w:jc w:val="right"/>
               <w:pBdr>
                 <w:bottom w:val="none" w:sz="0" w:space="0" w:color="000000"/>
@@ -13866,7 +13608,6 @@
           </w:tcPr>
           <w:p>
             <w:pPr>
-              <w:pStyle w:val="Normal"/>
               <w:jc w:val="right"/>
               <w:pBdr>
                 <w:bottom w:val="none" w:sz="0" w:space="0" w:color="000000"/>
@@ -13919,7 +13660,6 @@
           </w:tcPr>
           <w:p>
             <w:pPr>
-              <w:pStyle w:val="Normal"/>
               <w:jc w:val="right"/>
               <w:pBdr>
                 <w:bottom w:val="none" w:sz="0" w:space="0" w:color="000000"/>
@@ -13972,7 +13712,6 @@
           </w:tcPr>
           <w:p>
             <w:pPr>
-              <w:pStyle w:val="Normal"/>
               <w:jc w:val="right"/>
               <w:pBdr>
                 <w:bottom w:val="none" w:sz="0" w:space="0" w:color="000000"/>
@@ -14025,7 +13764,6 @@
           </w:tcPr>
           <w:p>
             <w:pPr>
-              <w:pStyle w:val="Normal"/>
               <w:jc w:val="right"/>
               <w:pBdr>
                 <w:bottom w:val="none" w:sz="0" w:space="0" w:color="000000"/>
@@ -14078,7 +13816,6 @@
           </w:tcPr>
           <w:p>
             <w:pPr>
-              <w:pStyle w:val="Normal"/>
               <w:jc w:val="right"/>
               <w:pBdr>
                 <w:bottom w:val="none" w:sz="0" w:space="0" w:color="000000"/>
@@ -14131,7 +13868,6 @@
           </w:tcPr>
           <w:p>
             <w:pPr>
-              <w:pStyle w:val="Normal"/>
               <w:jc w:val="right"/>
               <w:pBdr>
                 <w:bottom w:val="none" w:sz="0" w:space="0" w:color="000000"/>
@@ -14190,7 +13926,6 @@
           </w:tcPr>
           <w:p>
             <w:pPr>
-              <w:pStyle w:val="Normal"/>
               <w:jc w:val="right"/>
               <w:pBdr>
                 <w:bottom w:val="none" w:sz="0" w:space="0" w:color="000000"/>
@@ -14243,7 +13978,6 @@
           </w:tcPr>
           <w:p>
             <w:pPr>
-              <w:pStyle w:val="Normal"/>
               <w:jc w:val="right"/>
               <w:pBdr>
                 <w:bottom w:val="none" w:sz="0" w:space="0" w:color="000000"/>
@@ -14296,7 +14030,6 @@
           </w:tcPr>
           <w:p>
             <w:pPr>
-              <w:pStyle w:val="Normal"/>
               <w:jc w:val="right"/>
               <w:pBdr>
                 <w:bottom w:val="none" w:sz="0" w:space="0" w:color="000000"/>
@@ -14349,7 +14082,6 @@
           </w:tcPr>
           <w:p>
             <w:pPr>
-              <w:pStyle w:val="Normal"/>
               <w:jc w:val="right"/>
               <w:pBdr>
                 <w:bottom w:val="none" w:sz="0" w:space="0" w:color="000000"/>
@@ -14402,7 +14134,6 @@
           </w:tcPr>
           <w:p>
             <w:pPr>
-              <w:pStyle w:val="Normal"/>
               <w:jc w:val="right"/>
               <w:pBdr>
                 <w:bottom w:val="none" w:sz="0" w:space="0" w:color="000000"/>
@@ -14455,7 +14186,6 @@
           </w:tcPr>
           <w:p>
             <w:pPr>
-              <w:pStyle w:val="Normal"/>
               <w:jc w:val="right"/>
               <w:pBdr>
                 <w:bottom w:val="none" w:sz="0" w:space="0" w:color="000000"/>
@@ -14508,7 +14238,6 @@
           </w:tcPr>
           <w:p>
             <w:pPr>
-              <w:pStyle w:val="Normal"/>
               <w:jc w:val="right"/>
               <w:pBdr>
                 <w:bottom w:val="none" w:sz="0" w:space="0" w:color="000000"/>
@@ -14561,7 +14290,6 @@
           </w:tcPr>
           <w:p>
             <w:pPr>
-              <w:pStyle w:val="Normal"/>
               <w:jc w:val="right"/>
               <w:pBdr>
                 <w:bottom w:val="none" w:sz="0" w:space="0" w:color="000000"/>
@@ -14614,7 +14342,6 @@
           </w:tcPr>
           <w:p>
             <w:pPr>
-              <w:pStyle w:val="Normal"/>
               <w:jc w:val="right"/>
               <w:pBdr>
                 <w:bottom w:val="none" w:sz="0" w:space="0" w:color="000000"/>
@@ -14667,7 +14394,6 @@
           </w:tcPr>
           <w:p>
             <w:pPr>
-              <w:pStyle w:val="Normal"/>
               <w:jc w:val="right"/>
               <w:pBdr>
                 <w:bottom w:val="none" w:sz="0" w:space="0" w:color="000000"/>
@@ -14720,7 +14446,6 @@
           </w:tcPr>
           <w:p>
             <w:pPr>
-              <w:pStyle w:val="Normal"/>
               <w:jc w:val="right"/>
               <w:pBdr>
                 <w:bottom w:val="none" w:sz="0" w:space="0" w:color="000000"/>
@@ -14779,7 +14504,6 @@
           </w:tcPr>
           <w:p>
             <w:pPr>
-              <w:pStyle w:val="Normal"/>
               <w:jc w:val="right"/>
               <w:pBdr>
                 <w:bottom w:val="none" w:sz="0" w:space="0" w:color="000000"/>
@@ -14832,7 +14556,6 @@
           </w:tcPr>
           <w:p>
             <w:pPr>
-              <w:pStyle w:val="Normal"/>
               <w:jc w:val="right"/>
               <w:pBdr>
                 <w:bottom w:val="none" w:sz="0" w:space="0" w:color="000000"/>
@@ -14885,7 +14608,6 @@
           </w:tcPr>
           <w:p>
             <w:pPr>
-              <w:pStyle w:val="Normal"/>
               <w:jc w:val="right"/>
               <w:pBdr>
                 <w:bottom w:val="none" w:sz="0" w:space="0" w:color="000000"/>
@@ -14938,7 +14660,6 @@
           </w:tcPr>
           <w:p>
             <w:pPr>
-              <w:pStyle w:val="Normal"/>
               <w:jc w:val="right"/>
               <w:pBdr>
                 <w:bottom w:val="none" w:sz="0" w:space="0" w:color="000000"/>
@@ -14991,7 +14712,6 @@
           </w:tcPr>
           <w:p>
             <w:pPr>
-              <w:pStyle w:val="Normal"/>
               <w:jc w:val="right"/>
               <w:pBdr>
                 <w:bottom w:val="none" w:sz="0" w:space="0" w:color="000000"/>
@@ -15044,7 +14764,6 @@
           </w:tcPr>
           <w:p>
             <w:pPr>
-              <w:pStyle w:val="Normal"/>
               <w:jc w:val="right"/>
               <w:pBdr>
                 <w:bottom w:val="none" w:sz="0" w:space="0" w:color="000000"/>
@@ -15097,7 +14816,6 @@
           </w:tcPr>
           <w:p>
             <w:pPr>
-              <w:pStyle w:val="Normal"/>
               <w:jc w:val="right"/>
               <w:pBdr>
                 <w:bottom w:val="none" w:sz="0" w:space="0" w:color="000000"/>
@@ -15150,7 +14868,6 @@
           </w:tcPr>
           <w:p>
             <w:pPr>
-              <w:pStyle w:val="Normal"/>
               <w:jc w:val="right"/>
               <w:pBdr>
                 <w:bottom w:val="none" w:sz="0" w:space="0" w:color="000000"/>
@@ -15203,7 +14920,6 @@
           </w:tcPr>
           <w:p>
             <w:pPr>
-              <w:pStyle w:val="Normal"/>
               <w:jc w:val="right"/>
               <w:pBdr>
                 <w:bottom w:val="none" w:sz="0" w:space="0" w:color="000000"/>
@@ -15256,7 +14972,6 @@
           </w:tcPr>
           <w:p>
             <w:pPr>
-              <w:pStyle w:val="Normal"/>
               <w:jc w:val="right"/>
               <w:pBdr>
                 <w:bottom w:val="none" w:sz="0" w:space="0" w:color="000000"/>
@@ -15309,7 +15024,6 @@
           </w:tcPr>
           <w:p>
             <w:pPr>
-              <w:pStyle w:val="Normal"/>
               <w:jc w:val="right"/>
               <w:pBdr>
                 <w:bottom w:val="none" w:sz="0" w:space="0" w:color="000000"/>
@@ -15368,7 +15082,6 @@
           </w:tcPr>
           <w:p>
             <w:pPr>
-              <w:pStyle w:val="Normal"/>
               <w:jc w:val="right"/>
               <w:pBdr>
                 <w:bottom w:val="none" w:sz="0" w:space="0" w:color="000000"/>
@@ -15421,7 +15134,6 @@
           </w:tcPr>
           <w:p>
             <w:pPr>
-              <w:pStyle w:val="Normal"/>
               <w:jc w:val="right"/>
               <w:pBdr>
                 <w:bottom w:val="none" w:sz="0" w:space="0" w:color="000000"/>
@@ -15474,7 +15186,6 @@
           </w:tcPr>
           <w:p>
             <w:pPr>
-              <w:pStyle w:val="Normal"/>
               <w:jc w:val="right"/>
               <w:pBdr>
                 <w:bottom w:val="none" w:sz="0" w:space="0" w:color="000000"/>
@@ -15527,7 +15238,6 @@
           </w:tcPr>
           <w:p>
             <w:pPr>
-              <w:pStyle w:val="Normal"/>
               <w:jc w:val="right"/>
               <w:pBdr>
                 <w:bottom w:val="none" w:sz="0" w:space="0" w:color="000000"/>
@@ -15580,7 +15290,6 @@
           </w:tcPr>
           <w:p>
             <w:pPr>
-              <w:pStyle w:val="Normal"/>
               <w:jc w:val="right"/>
               <w:pBdr>
                 <w:bottom w:val="none" w:sz="0" w:space="0" w:color="000000"/>
@@ -15633,7 +15342,6 @@
           </w:tcPr>
           <w:p>
             <w:pPr>
-              <w:pStyle w:val="Normal"/>
               <w:jc w:val="right"/>
               <w:pBdr>
                 <w:bottom w:val="none" w:sz="0" w:space="0" w:color="000000"/>
@@ -15686,7 +15394,6 @@
           </w:tcPr>
           <w:p>
             <w:pPr>
-              <w:pStyle w:val="Normal"/>
               <w:jc w:val="right"/>
               <w:pBdr>
                 <w:bottom w:val="none" w:sz="0" w:space="0" w:color="000000"/>
@@ -15739,7 +15446,6 @@
           </w:tcPr>
           <w:p>
             <w:pPr>
-              <w:pStyle w:val="Normal"/>
               <w:jc w:val="right"/>
               <w:pBdr>
                 <w:bottom w:val="none" w:sz="0" w:space="0" w:color="000000"/>
@@ -15792,7 +15498,6 @@
           </w:tcPr>
           <w:p>
             <w:pPr>
-              <w:pStyle w:val="Normal"/>
               <w:jc w:val="right"/>
               <w:pBdr>
                 <w:bottom w:val="none" w:sz="0" w:space="0" w:color="000000"/>
@@ -15845,7 +15550,6 @@
           </w:tcPr>
           <w:p>
             <w:pPr>
-              <w:pStyle w:val="Normal"/>
               <w:jc w:val="right"/>
               <w:pBdr>
                 <w:bottom w:val="none" w:sz="0" w:space="0" w:color="000000"/>
@@ -15898,7 +15602,6 @@
           </w:tcPr>
           <w:p>
             <w:pPr>
-              <w:pStyle w:val="Normal"/>
               <w:jc w:val="right"/>
               <w:pBdr>
                 <w:bottom w:val="none" w:sz="0" w:space="0" w:color="000000"/>
@@ -15957,7 +15660,6 @@
           </w:tcPr>
           <w:p>
             <w:pPr>
-              <w:pStyle w:val="Normal"/>
               <w:jc w:val="right"/>
               <w:pBdr>
                 <w:bottom w:val="none" w:sz="0" w:space="0" w:color="000000"/>
@@ -16010,7 +15712,6 @@
           </w:tcPr>
           <w:p>
             <w:pPr>
-              <w:pStyle w:val="Normal"/>
               <w:jc w:val="right"/>
               <w:pBdr>
                 <w:bottom w:val="none" w:sz="0" w:space="0" w:color="000000"/>
@@ -16063,7 +15764,6 @@
           </w:tcPr>
           <w:p>
             <w:pPr>
-              <w:pStyle w:val="Normal"/>
               <w:jc w:val="right"/>
               <w:pBdr>
                 <w:bottom w:val="none" w:sz="0" w:space="0" w:color="000000"/>
@@ -16116,7 +15816,6 @@
           </w:tcPr>
           <w:p>
             <w:pPr>
-              <w:pStyle w:val="Normal"/>
               <w:jc w:val="right"/>
               <w:pBdr>
                 <w:bottom w:val="none" w:sz="0" w:space="0" w:color="000000"/>
@@ -16169,7 +15868,6 @@
           </w:tcPr>
           <w:p>
             <w:pPr>
-              <w:pStyle w:val="Normal"/>
               <w:jc w:val="right"/>
               <w:pBdr>
                 <w:bottom w:val="none" w:sz="0" w:space="0" w:color="000000"/>
@@ -16222,7 +15920,6 @@
           </w:tcPr>
           <w:p>
             <w:pPr>
-              <w:pStyle w:val="Normal"/>
               <w:jc w:val="right"/>
               <w:pBdr>
                 <w:bottom w:val="none" w:sz="0" w:space="0" w:color="000000"/>
@@ -16275,7 +15972,6 @@
           </w:tcPr>
           <w:p>
             <w:pPr>
-              <w:pStyle w:val="Normal"/>
               <w:jc w:val="right"/>
               <w:pBdr>
                 <w:bottom w:val="none" w:sz="0" w:space="0" w:color="000000"/>
@@ -16328,7 +16024,6 @@
           </w:tcPr>
           <w:p>
             <w:pPr>
-              <w:pStyle w:val="Normal"/>
               <w:jc w:val="right"/>
               <w:pBdr>
                 <w:bottom w:val="none" w:sz="0" w:space="0" w:color="000000"/>
@@ -16381,7 +16076,6 @@
           </w:tcPr>
           <w:p>
             <w:pPr>
-              <w:pStyle w:val="Normal"/>
               <w:jc w:val="right"/>
               <w:pBdr>
                 <w:bottom w:val="none" w:sz="0" w:space="0" w:color="000000"/>
@@ -16434,7 +16128,6 @@
           </w:tcPr>
           <w:p>
             <w:pPr>
-              <w:pStyle w:val="Normal"/>
               <w:jc w:val="right"/>
               <w:pBdr>
                 <w:bottom w:val="none" w:sz="0" w:space="0" w:color="000000"/>
@@ -16487,7 +16180,6 @@
           </w:tcPr>
           <w:p>
             <w:pPr>
-              <w:pStyle w:val="Normal"/>
               <w:jc w:val="right"/>
               <w:pBdr>
                 <w:bottom w:val="none" w:sz="0" w:space="0" w:color="000000"/>
@@ -16546,7 +16238,6 @@
           </w:tcPr>
           <w:p>
             <w:pPr>
-              <w:pStyle w:val="Normal"/>
               <w:jc w:val="right"/>
               <w:pBdr>
                 <w:bottom w:val="none" w:sz="0" w:space="0" w:color="000000"/>
@@ -16599,7 +16290,6 @@
           </w:tcPr>
           <w:p>
             <w:pPr>
-              <w:pStyle w:val="Normal"/>
               <w:jc w:val="right"/>
               <w:pBdr>
                 <w:bottom w:val="none" w:sz="0" w:space="0" w:color="000000"/>
@@ -16652,7 +16342,6 @@
           </w:tcPr>
           <w:p>
             <w:pPr>
-              <w:pStyle w:val="Normal"/>
               <w:jc w:val="right"/>
               <w:pBdr>
                 <w:bottom w:val="none" w:sz="0" w:space="0" w:color="000000"/>
@@ -16705,7 +16394,6 @@
           </w:tcPr>
           <w:p>
             <w:pPr>
-              <w:pStyle w:val="Normal"/>
               <w:jc w:val="right"/>
               <w:pBdr>
                 <w:bottom w:val="none" w:sz="0" w:space="0" w:color="000000"/>
@@ -16758,7 +16446,6 @@
           </w:tcPr>
           <w:p>
             <w:pPr>
-              <w:pStyle w:val="Normal"/>
               <w:jc w:val="right"/>
               <w:pBdr>
                 <w:bottom w:val="none" w:sz="0" w:space="0" w:color="000000"/>
@@ -16811,7 +16498,6 @@
           </w:tcPr>
           <w:p>
             <w:pPr>
-              <w:pStyle w:val="Normal"/>
               <w:jc w:val="right"/>
               <w:pBdr>
                 <w:bottom w:val="none" w:sz="0" w:space="0" w:color="000000"/>
@@ -16864,7 +16550,6 @@
           </w:tcPr>
           <w:p>
             <w:pPr>
-              <w:pStyle w:val="Normal"/>
               <w:jc w:val="right"/>
               <w:pBdr>
                 <w:bottom w:val="none" w:sz="0" w:space="0" w:color="000000"/>
@@ -16917,7 +16602,6 @@
           </w:tcPr>
           <w:p>
             <w:pPr>
-              <w:pStyle w:val="Normal"/>
               <w:jc w:val="right"/>
               <w:pBdr>
                 <w:bottom w:val="none" w:sz="0" w:space="0" w:color="000000"/>
@@ -16970,7 +16654,6 @@
           </w:tcPr>
           <w:p>
             <w:pPr>
-              <w:pStyle w:val="Normal"/>
               <w:jc w:val="right"/>
               <w:pBdr>
                 <w:bottom w:val="none" w:sz="0" w:space="0" w:color="000000"/>
@@ -17023,7 +16706,6 @@
           </w:tcPr>
           <w:p>
             <w:pPr>
-              <w:pStyle w:val="Normal"/>
               <w:jc w:val="right"/>
               <w:pBdr>
                 <w:bottom w:val="none" w:sz="0" w:space="0" w:color="000000"/>
@@ -17076,7 +16758,6 @@
           </w:tcPr>
           <w:p>
             <w:pPr>
-              <w:pStyle w:val="Normal"/>
               <w:jc w:val="right"/>
               <w:pBdr>
                 <w:bottom w:val="none" w:sz="0" w:space="0" w:color="000000"/>
@@ -17135,7 +16816,6 @@
           </w:tcPr>
           <w:p>
             <w:pPr>
-              <w:pStyle w:val="Normal"/>
               <w:jc w:val="right"/>
               <w:pBdr>
                 <w:bottom w:val="none" w:sz="0" w:space="0" w:color="000000"/>
@@ -17188,7 +16868,6 @@
           </w:tcPr>
           <w:p>
             <w:pPr>
-              <w:pStyle w:val="Normal"/>
               <w:jc w:val="right"/>
               <w:pBdr>
                 <w:bottom w:val="none" w:sz="0" w:space="0" w:color="000000"/>
@@ -17241,7 +16920,6 @@
           </w:tcPr>
           <w:p>
             <w:pPr>
-              <w:pStyle w:val="Normal"/>
               <w:jc w:val="right"/>
               <w:pBdr>
                 <w:bottom w:val="none" w:sz="0" w:space="0" w:color="000000"/>
@@ -17294,7 +16972,6 @@
           </w:tcPr>
           <w:p>
             <w:pPr>
-              <w:pStyle w:val="Normal"/>
               <w:jc w:val="right"/>
               <w:pBdr>
                 <w:bottom w:val="none" w:sz="0" w:space="0" w:color="000000"/>
@@ -17347,7 +17024,6 @@
           </w:tcPr>
           <w:p>
             <w:pPr>
-              <w:pStyle w:val="Normal"/>
               <w:jc w:val="right"/>
               <w:pBdr>
                 <w:bottom w:val="none" w:sz="0" w:space="0" w:color="000000"/>
@@ -17400,7 +17076,6 @@
           </w:tcPr>
           <w:p>
             <w:pPr>
-              <w:pStyle w:val="Normal"/>
               <w:jc w:val="right"/>
               <w:pBdr>
                 <w:bottom w:val="none" w:sz="0" w:space="0" w:color="000000"/>
@@ -17453,7 +17128,6 @@
           </w:tcPr>
           <w:p>
             <w:pPr>
-              <w:pStyle w:val="Normal"/>
               <w:jc w:val="right"/>
               <w:pBdr>
                 <w:bottom w:val="none" w:sz="0" w:space="0" w:color="000000"/>
@@ -17506,7 +17180,6 @@
           </w:tcPr>
           <w:p>
             <w:pPr>
-              <w:pStyle w:val="Normal"/>
               <w:jc w:val="right"/>
               <w:pBdr>
                 <w:bottom w:val="none" w:sz="0" w:space="0" w:color="000000"/>
@@ -17559,7 +17232,6 @@
           </w:tcPr>
           <w:p>
             <w:pPr>
-              <w:pStyle w:val="Normal"/>
               <w:jc w:val="right"/>
               <w:pBdr>
                 <w:bottom w:val="none" w:sz="0" w:space="0" w:color="000000"/>
@@ -17612,7 +17284,6 @@
           </w:tcPr>
           <w:p>
             <w:pPr>
-              <w:pStyle w:val="Normal"/>
               <w:jc w:val="right"/>
               <w:pBdr>
                 <w:bottom w:val="none" w:sz="0" w:space="0" w:color="000000"/>
@@ -17665,7 +17336,6 @@
           </w:tcPr>
           <w:p>
             <w:pPr>
-              <w:pStyle w:val="Normal"/>
               <w:jc w:val="right"/>
               <w:pBdr>
                 <w:bottom w:val="none" w:sz="0" w:space="0" w:color="000000"/>
@@ -17724,7 +17394,6 @@
           </w:tcPr>
           <w:p>
             <w:pPr>
-              <w:pStyle w:val="Normal"/>
               <w:jc w:val="right"/>
               <w:pBdr>
                 <w:bottom w:val="none" w:sz="0" w:space="0" w:color="000000"/>
@@ -17777,7 +17446,6 @@
           </w:tcPr>
           <w:p>
             <w:pPr>
-              <w:pStyle w:val="Normal"/>
               <w:jc w:val="right"/>
               <w:pBdr>
                 <w:bottom w:val="none" w:sz="0" w:space="0" w:color="000000"/>
@@ -17830,7 +17498,6 @@
           </w:tcPr>
           <w:p>
             <w:pPr>
-              <w:pStyle w:val="Normal"/>
               <w:jc w:val="right"/>
               <w:pBdr>
                 <w:bottom w:val="none" w:sz="0" w:space="0" w:color="000000"/>
@@ -17883,7 +17550,6 @@
           </w:tcPr>
           <w:p>
             <w:pPr>
-              <w:pStyle w:val="Normal"/>
               <w:jc w:val="right"/>
               <w:pBdr>
                 <w:bottom w:val="none" w:sz="0" w:space="0" w:color="000000"/>
@@ -17936,7 +17602,6 @@
           </w:tcPr>
           <w:p>
             <w:pPr>
-              <w:pStyle w:val="Normal"/>
               <w:jc w:val="right"/>
               <w:pBdr>
                 <w:bottom w:val="none" w:sz="0" w:space="0" w:color="000000"/>
@@ -17989,7 +17654,6 @@
           </w:tcPr>
           <w:p>
             <w:pPr>
-              <w:pStyle w:val="Normal"/>
               <w:jc w:val="right"/>
               <w:pBdr>
                 <w:bottom w:val="none" w:sz="0" w:space="0" w:color="000000"/>
@@ -18042,7 +17706,6 @@
           </w:tcPr>
           <w:p>
             <w:pPr>
-              <w:pStyle w:val="Normal"/>
               <w:jc w:val="right"/>
               <w:pBdr>
                 <w:bottom w:val="none" w:sz="0" w:space="0" w:color="000000"/>
@@ -18095,7 +17758,6 @@
           </w:tcPr>
           <w:p>
             <w:pPr>
-              <w:pStyle w:val="Normal"/>
               <w:jc w:val="right"/>
               <w:pBdr>
                 <w:bottom w:val="none" w:sz="0" w:space="0" w:color="000000"/>
@@ -18148,7 +17810,6 @@
           </w:tcPr>
           <w:p>
             <w:pPr>
-              <w:pStyle w:val="Normal"/>
               <w:jc w:val="right"/>
               <w:pBdr>
                 <w:bottom w:val="none" w:sz="0" w:space="0" w:color="000000"/>
@@ -18201,7 +17862,6 @@
           </w:tcPr>
           <w:p>
             <w:pPr>
-              <w:pStyle w:val="Normal"/>
               <w:jc w:val="right"/>
               <w:pBdr>
                 <w:bottom w:val="none" w:sz="0" w:space="0" w:color="000000"/>
@@ -18254,7 +17914,6 @@
           </w:tcPr>
           <w:p>
             <w:pPr>
-              <w:pStyle w:val="Normal"/>
               <w:jc w:val="right"/>
               <w:pBdr>
                 <w:bottom w:val="none" w:sz="0" w:space="0" w:color="000000"/>
@@ -18313,7 +17972,6 @@
           </w:tcPr>
           <w:p>
             <w:pPr>
-              <w:pStyle w:val="Normal"/>
               <w:jc w:val="right"/>
               <w:pBdr>
                 <w:bottom w:val="none" w:sz="0" w:space="0" w:color="000000"/>
@@ -18366,7 +18024,6 @@
           </w:tcPr>
           <w:p>
             <w:pPr>
-              <w:pStyle w:val="Normal"/>
               <w:jc w:val="right"/>
               <w:pBdr>
                 <w:bottom w:val="none" w:sz="0" w:space="0" w:color="000000"/>
@@ -18419,7 +18076,6 @@
           </w:tcPr>
           <w:p>
             <w:pPr>
-              <w:pStyle w:val="Normal"/>
               <w:jc w:val="right"/>
               <w:pBdr>
                 <w:bottom w:val="none" w:sz="0" w:space="0" w:color="000000"/>
@@ -18472,7 +18128,6 @@
           </w:tcPr>
           <w:p>
             <w:pPr>
-              <w:pStyle w:val="Normal"/>
               <w:jc w:val="right"/>
               <w:pBdr>
                 <w:bottom w:val="none" w:sz="0" w:space="0" w:color="000000"/>
@@ -18525,7 +18180,6 @@
           </w:tcPr>
           <w:p>
             <w:pPr>
-              <w:pStyle w:val="Normal"/>
               <w:jc w:val="right"/>
               <w:pBdr>
                 <w:bottom w:val="none" w:sz="0" w:space="0" w:color="000000"/>
@@ -18578,7 +18232,6 @@
           </w:tcPr>
           <w:p>
             <w:pPr>
-              <w:pStyle w:val="Normal"/>
               <w:jc w:val="right"/>
               <w:pBdr>
                 <w:bottom w:val="none" w:sz="0" w:space="0" w:color="000000"/>
@@ -18631,7 +18284,6 @@
           </w:tcPr>
           <w:p>
             <w:pPr>
-              <w:pStyle w:val="Normal"/>
               <w:jc w:val="right"/>
               <w:pBdr>
                 <w:bottom w:val="none" w:sz="0" w:space="0" w:color="000000"/>
@@ -18684,7 +18336,6 @@
           </w:tcPr>
           <w:p>
             <w:pPr>
-              <w:pStyle w:val="Normal"/>
               <w:jc w:val="right"/>
               <w:pBdr>
                 <w:bottom w:val="none" w:sz="0" w:space="0" w:color="000000"/>
@@ -18737,7 +18388,6 @@
           </w:tcPr>
           <w:p>
             <w:pPr>
-              <w:pStyle w:val="Normal"/>
               <w:jc w:val="right"/>
               <w:pBdr>
                 <w:bottom w:val="none" w:sz="0" w:space="0" w:color="000000"/>
@@ -18790,7 +18440,6 @@
           </w:tcPr>
           <w:p>
             <w:pPr>
-              <w:pStyle w:val="Normal"/>
               <w:jc w:val="right"/>
               <w:pBdr>
                 <w:bottom w:val="none" w:sz="0" w:space="0" w:color="000000"/>
@@ -18843,7 +18492,6 @@
           </w:tcPr>
           <w:p>
             <w:pPr>
-              <w:pStyle w:val="Normal"/>
               <w:jc w:val="right"/>
               <w:pBdr>
                 <w:bottom w:val="none" w:sz="0" w:space="0" w:color="000000"/>
@@ -18902,7 +18550,6 @@
           </w:tcPr>
           <w:p>
             <w:pPr>
-              <w:pStyle w:val="Normal"/>
               <w:jc w:val="right"/>
               <w:pBdr>
                 <w:bottom w:val="none" w:sz="0" w:space="0" w:color="000000"/>
@@ -18955,7 +18602,6 @@
           </w:tcPr>
           <w:p>
             <w:pPr>
-              <w:pStyle w:val="Normal"/>
               <w:jc w:val="right"/>
               <w:pBdr>
                 <w:bottom w:val="none" w:sz="0" w:space="0" w:color="000000"/>
@@ -19008,7 +18654,6 @@
           </w:tcPr>
           <w:p>
             <w:pPr>
-              <w:pStyle w:val="Normal"/>
               <w:jc w:val="right"/>
               <w:pBdr>
                 <w:bottom w:val="none" w:sz="0" w:space="0" w:color="000000"/>
@@ -19061,7 +18706,6 @@
           </w:tcPr>
           <w:p>
             <w:pPr>
-              <w:pStyle w:val="Normal"/>
               <w:jc w:val="right"/>
               <w:pBdr>
                 <w:bottom w:val="none" w:sz="0" w:space="0" w:color="000000"/>
@@ -19114,7 +18758,6 @@
           </w:tcPr>
           <w:p>
             <w:pPr>
-              <w:pStyle w:val="Normal"/>
               <w:jc w:val="right"/>
               <w:pBdr>
                 <w:bottom w:val="none" w:sz="0" w:space="0" w:color="000000"/>
@@ -19167,7 +18810,6 @@
           </w:tcPr>
           <w:p>
             <w:pPr>
-              <w:pStyle w:val="Normal"/>
               <w:jc w:val="right"/>
               <w:pBdr>
                 <w:bottom w:val="none" w:sz="0" w:space="0" w:color="000000"/>
@@ -19220,7 +18862,6 @@
           </w:tcPr>
           <w:p>
             <w:pPr>
-              <w:pStyle w:val="Normal"/>
               <w:jc w:val="right"/>
               <w:pBdr>
                 <w:bottom w:val="none" w:sz="0" w:space="0" w:color="000000"/>
@@ -19273,7 +18914,6 @@
           </w:tcPr>
           <w:p>
             <w:pPr>
-              <w:pStyle w:val="Normal"/>
               <w:jc w:val="right"/>
               <w:pBdr>
                 <w:bottom w:val="none" w:sz="0" w:space="0" w:color="000000"/>
@@ -19326,7 +18966,6 @@
           </w:tcPr>
           <w:p>
             <w:pPr>
-              <w:pStyle w:val="Normal"/>
               <w:jc w:val="right"/>
               <w:pBdr>
                 <w:bottom w:val="none" w:sz="0" w:space="0" w:color="000000"/>
@@ -19379,7 +19018,6 @@
           </w:tcPr>
           <w:p>
             <w:pPr>
-              <w:pStyle w:val="Normal"/>
               <w:jc w:val="right"/>
               <w:pBdr>
                 <w:bottom w:val="none" w:sz="0" w:space="0" w:color="000000"/>
@@ -19432,7 +19070,6 @@
           </w:tcPr>
           <w:p>
             <w:pPr>
-              <w:pStyle w:val="Normal"/>
               <w:jc w:val="right"/>
               <w:pBdr>
                 <w:bottom w:val="none" w:sz="0" w:space="0" w:color="000000"/>
@@ -19468,9 +19105,9 @@
         </w:tc>
       </w:tr>
     </w:tbl>
-    <w:sectPr w:officer="true">
-      <w:pgMar w:header="720" w:bottom="1440" w:top="1440" w:right="1440" w:left="1440" w:footer="720" w:gutter="720"/>
-      <w:pgSz w:h="16848" w:w="11952" w:orient="portrait"/>
+    <w:sectPr>
+      <w:pgMar w:header="708" w:bottom="1417" w:top="1417" w:right="1417" w:left="1417" w:footer="708" w:gutter="0"/>
+      <w:pgSz w:h="16838" w:w="11906" w:orient="portrait"/>
       <w:type w:val="continuous"/>
       <w:cols/>
     </w:sectPr>

</xml_diff>